<commit_message>
sequence et cas d'utilisation
</commit_message>
<xml_diff>
--- a/UML/Cas d'utilisation gestion utilisateur.docx
+++ b/UML/Cas d'utilisation gestion utilisateur.docx
@@ -12,8 +12,6 @@
           <w:szCs w:val="22"/>
         </w:rPr>
       </w:pPr>
-      <w:bookmarkStart w:id="0" w:name="_GoBack"/>
-      <w:bookmarkEnd w:id="0"/>
       <w:r>
         <w:rPr>
           <w:rFonts w:ascii="Calibri" w:hAnsi="Calibri" w:cs="Calibri"/>
@@ -346,10 +344,10 @@
       </w:r>
       <w:r>
         <w:br/>
-        <w:t xml:space="preserve">position </w:t>
-      </w:r>
-    </w:p>
-    <w:p>
+      </w:r>
+      <w:r>
+        <w:br/>
+      </w:r>
       <w:r>
         <w:t>2</w:t>
       </w:r>
@@ -465,15 +463,7 @@
           </w:tcPr>
           <w:p>
             <w:r>
-              <w:t xml:space="preserve">30) insérer le nouvel utilisateur en base de donné et envoi de mail </w:t>
-            </w:r>
-            <w:proofErr w:type="spellStart"/>
-            <w:r>
-              <w:t>a</w:t>
-            </w:r>
-            <w:proofErr w:type="spellEnd"/>
-            <w:r>
-              <w:t xml:space="preserve"> l’utilisateur</w:t>
+              <w:t>30) insérer le nouvel utilisateur en base de donné et envoi de mail a l’utilisateur</w:t>
             </w:r>
           </w:p>
         </w:tc>
@@ -516,7 +506,7 @@
     </w:p>
     <w:p>
       <w:r>
-        <w:t>Aucune.</w:t>
+        <w:t>Un nouvel utilisateur en base de donnée</w:t>
       </w:r>
     </w:p>
     <w:p>
@@ -971,7 +961,7 @@
           <w:sz w:val="22"/>
           <w:szCs w:val="22"/>
         </w:rPr>
-        <w:t>utilisateur déjà inscrit</w:t>
+        <w:t>aucune</w:t>
       </w:r>
     </w:p>
     <w:p>
@@ -1099,13 +1089,11 @@
           </w:tcPr>
           <w:p>
             <w:r>
-              <w:t xml:space="preserve">10) entre </w:t>
-            </w:r>
-            <w:proofErr w:type="gramStart"/>
-            <w:r>
-              <w:t>les information</w:t>
-            </w:r>
-            <w:proofErr w:type="gramEnd"/>
+              <w:t>10) entre les information</w:t>
+            </w:r>
+            <w:r>
+              <w:t>s</w:t>
+            </w:r>
             <w:r>
               <w:t xml:space="preserve"> de connexion</w:t>
             </w:r>
@@ -1136,27 +1124,14 @@
             <w:r>
               <w:t xml:space="preserve">0) Vérification si l’e-mail et le login </w:t>
             </w:r>
-            <w:proofErr w:type="spellStart"/>
-            <w:r>
-              <w:t>éxiste</w:t>
-            </w:r>
-            <w:proofErr w:type="spellEnd"/>
-            <w:r>
-              <w:t xml:space="preserve"> </w:t>
+            <w:r>
+              <w:t xml:space="preserve">éxiste </w:t>
             </w:r>
             <w:r>
               <w:t>en base</w:t>
             </w:r>
             <w:r>
-              <w:t xml:space="preserve"> et le </w:t>
-            </w:r>
-            <w:proofErr w:type="spellStart"/>
-            <w:r>
-              <w:t>meme</w:t>
-            </w:r>
-            <w:proofErr w:type="spellEnd"/>
-            <w:r>
-              <w:t xml:space="preserve"> mot de passe</w:t>
+              <w:t xml:space="preserve"> et le meme mot de passe</w:t>
             </w:r>
           </w:p>
         </w:tc>
@@ -1212,21 +1187,7 @@
         <w:rPr>
           <w:rFonts w:ascii="Calibri" w:hAnsi="Calibri" w:cs="Calibri"/>
         </w:rPr>
-        <w:t xml:space="preserve">A1 / le login </w:t>
-      </w:r>
-      <w:proofErr w:type="gramStart"/>
-      <w:r>
-        <w:rPr>
-          <w:rFonts w:ascii="Calibri" w:hAnsi="Calibri" w:cs="Calibri"/>
-        </w:rPr>
-        <w:t>( ou</w:t>
-      </w:r>
-      <w:proofErr w:type="gramEnd"/>
-      <w:r>
-        <w:rPr>
-          <w:rFonts w:ascii="Calibri" w:hAnsi="Calibri" w:cs="Calibri"/>
-        </w:rPr>
-        <w:t xml:space="preserve"> l’email ) ou le mot de passe n’est pas en base de donnée</w:t>
+        <w:t>A1 / le login ( ou l’email ) ou le mot de passe n’est pas en base de donnée</w:t>
       </w:r>
       <w:r>
         <w:rPr>
@@ -1239,21 +1200,19 @@
           <w:rFonts w:ascii="Calibri" w:hAnsi="Calibri" w:cs="Calibri"/>
         </w:rPr>
         <w:br/>
-        <w:t xml:space="preserve">     </w:t>
-      </w:r>
-      <w:proofErr w:type="gramStart"/>
-      <w:r>
-        <w:rPr>
-          <w:rFonts w:ascii="Calibri" w:hAnsi="Calibri" w:cs="Calibri"/>
-        </w:rPr>
-        <w:t>position</w:t>
-      </w:r>
-      <w:proofErr w:type="gramEnd"/>
-      <w:r>
-        <w:rPr>
-          <w:rFonts w:ascii="Calibri" w:hAnsi="Calibri" w:cs="Calibri"/>
-        </w:rPr>
-        <w:t xml:space="preserve"> 31) affichage de message d’erreur</w:t>
+        <w:t xml:space="preserve">     position </w:t>
+      </w:r>
+      <w:r>
+        <w:rPr>
+          <w:rFonts w:ascii="Calibri" w:hAnsi="Calibri" w:cs="Calibri"/>
+        </w:rPr>
+        <w:t>2</w:t>
+      </w:r>
+      <w:r>
+        <w:rPr>
+          <w:rFonts w:ascii="Calibri" w:hAnsi="Calibri" w:cs="Calibri"/>
+        </w:rPr>
+        <w:t>1) affichage de message d’erreur</w:t>
       </w:r>
       <w:r>
         <w:rPr>
@@ -1266,7 +1225,114 @@
           <w:rFonts w:ascii="Calibri" w:hAnsi="Calibri" w:cs="Calibri"/>
         </w:rPr>
         <w:br/>
-        <w:t>retour en position 20.</w:t>
+        <w:t xml:space="preserve">   position 22) choix r</w:t>
+      </w:r>
+      <w:r>
+        <w:rPr>
+          <w:rFonts w:ascii="Calibri" w:hAnsi="Calibri" w:cs="Calibri"/>
+        </w:rPr>
+        <w:t>é</w:t>
+      </w:r>
+      <w:r>
+        <w:rPr>
+          <w:rFonts w:ascii="Calibri" w:hAnsi="Calibri" w:cs="Calibri"/>
+        </w:rPr>
+        <w:t xml:space="preserve">essayer ou </w:t>
+      </w:r>
+      <w:r>
+        <w:rPr>
+          <w:rFonts w:ascii="Calibri" w:hAnsi="Calibri" w:cs="Calibri"/>
+        </w:rPr>
+        <w:t>reinitialisation du mot de passe</w:t>
+      </w:r>
+      <w:r>
+        <w:rPr>
+          <w:rFonts w:ascii="Calibri" w:hAnsi="Calibri" w:cs="Calibri"/>
+        </w:rPr>
+        <w:br/>
+      </w:r>
+      <w:r>
+        <w:rPr>
+          <w:rFonts w:ascii="Calibri" w:hAnsi="Calibri" w:cs="Calibri"/>
+        </w:rPr>
+        <w:t xml:space="preserve">23) </w:t>
+      </w:r>
+      <w:r>
+        <w:rPr>
+          <w:rFonts w:ascii="Calibri" w:hAnsi="Calibri" w:cs="Calibri"/>
+        </w:rPr>
+        <w:t xml:space="preserve">si le choix est réessayer </w:t>
+      </w:r>
+      <w:r>
+        <w:rPr>
+          <w:rFonts w:ascii="Calibri" w:hAnsi="Calibri" w:cs="Calibri"/>
+        </w:rPr>
+        <w:t xml:space="preserve">retour en position </w:t>
+      </w:r>
+      <w:r>
+        <w:rPr>
+          <w:rFonts w:ascii="Calibri" w:hAnsi="Calibri" w:cs="Calibri"/>
+        </w:rPr>
+        <w:t>1</w:t>
+      </w:r>
+      <w:r>
+        <w:rPr>
+          <w:rFonts w:ascii="Calibri" w:hAnsi="Calibri" w:cs="Calibri"/>
+        </w:rPr>
+        <w:t>0.</w:t>
+      </w:r>
+    </w:p>
+    <w:p>
+      <w:pPr>
+        <w:rPr>
+          <w:rFonts w:ascii="Calibri" w:hAnsi="Calibri" w:cs="Calibri"/>
+        </w:rPr>
+      </w:pPr>
+      <w:r>
+        <w:rPr>
+          <w:rFonts w:ascii="Calibri" w:hAnsi="Calibri" w:cs="Calibri"/>
+        </w:rPr>
+        <w:t xml:space="preserve">Sinon </w:t>
+      </w:r>
+      <w:r>
+        <w:rPr>
+          <w:rFonts w:ascii="Calibri" w:hAnsi="Calibri" w:cs="Calibri"/>
+        </w:rPr>
+        <w:br/>
+      </w:r>
+      <w:r>
+        <w:rPr>
+          <w:rFonts w:ascii="Calibri" w:hAnsi="Calibri" w:cs="Calibri"/>
+        </w:rPr>
+        <w:t>//tableau</w:t>
+      </w:r>
+    </w:p>
+    <w:p>
+      <w:pPr>
+        <w:rPr>
+          <w:rFonts w:ascii="Calibri" w:hAnsi="Calibri" w:cs="Calibri"/>
+        </w:rPr>
+      </w:pPr>
+      <w:r>
+        <w:rPr>
+          <w:rFonts w:ascii="Calibri" w:hAnsi="Calibri" w:cs="Calibri"/>
+          <w:u w:val="single"/>
+        </w:rPr>
+        <w:t>Post-condition alternatif :</w:t>
+      </w:r>
+      <w:r>
+        <w:rPr>
+          <w:rFonts w:ascii="Calibri" w:hAnsi="Calibri" w:cs="Calibri"/>
+        </w:rPr>
+        <w:br/>
+        <w:t xml:space="preserve">si choix réinitialiser mot de passe </w:t>
+      </w:r>
+      <w:r>
+        <w:rPr>
+          <w:rFonts w:ascii="Calibri" w:hAnsi="Calibri" w:cs="Calibri"/>
+        </w:rPr>
+        <w:br/>
+        <w:t>modification mot de passe en base de donnée</w:t>
       </w:r>
     </w:p>
     <w:p>
@@ -1666,13 +1732,11 @@
               <w:t xml:space="preserve">10) </w:t>
             </w:r>
             <w:r>
-              <w:t xml:space="preserve">entre </w:t>
-            </w:r>
-            <w:proofErr w:type="gramStart"/>
-            <w:r>
-              <w:t>les information</w:t>
-            </w:r>
-            <w:proofErr w:type="gramEnd"/>
+              <w:t>entre les information</w:t>
+            </w:r>
+            <w:r>
+              <w:t>s</w:t>
+            </w:r>
             <w:r>
               <w:t xml:space="preserve"> de modification de profil</w:t>
             </w:r>
@@ -1782,14 +1846,38 @@
           <w:rFonts w:ascii="Calibri" w:hAnsi="Calibri" w:cs="Calibri"/>
         </w:rPr>
         <w:br/>
-        <w:t xml:space="preserve">     position 31) affichage de message d’erreur </w:t>
+        <w:t xml:space="preserve">     position </w:t>
+      </w:r>
+      <w:r>
+        <w:rPr>
+          <w:rFonts w:ascii="Calibri" w:hAnsi="Calibri" w:cs="Calibri"/>
+        </w:rPr>
+        <w:t>2</w:t>
+      </w:r>
+      <w:r>
+        <w:rPr>
+          <w:rFonts w:ascii="Calibri" w:hAnsi="Calibri" w:cs="Calibri"/>
+        </w:rPr>
+        <w:t xml:space="preserve">1) affichage de message d’erreur </w:t>
       </w:r>
       <w:r>
         <w:rPr>
           <w:rFonts w:ascii="Calibri" w:hAnsi="Calibri" w:cs="Calibri"/>
         </w:rPr>
         <w:br/>
-        <w:t>retour en position 20.</w:t>
+        <w:t xml:space="preserve">retour en position </w:t>
+      </w:r>
+      <w:r>
+        <w:rPr>
+          <w:rFonts w:ascii="Calibri" w:hAnsi="Calibri" w:cs="Calibri"/>
+        </w:rPr>
+        <w:t>1</w:t>
+      </w:r>
+      <w:r>
+        <w:rPr>
+          <w:rFonts w:ascii="Calibri" w:hAnsi="Calibri" w:cs="Calibri"/>
+        </w:rPr>
+        <w:t>0.</w:t>
       </w:r>
     </w:p>
     <w:p>
@@ -1808,8 +1896,10 @@
     </w:p>
     <w:p>
       <w:r>
-        <w:t>Aucune.</w:t>
-      </w:r>
+        <w:t>Mot de passe modifié en base de donnée</w:t>
+      </w:r>
+      <w:bookmarkStart w:id="0" w:name="_GoBack"/>
+      <w:bookmarkEnd w:id="0"/>
     </w:p>
     <w:p/>
     <w:p/>

</xml_diff>

<commit_message>
CU et diagramme de sequence
inscription
Connexion
et modification
</commit_message>
<xml_diff>
--- a/UML/Cas d'utilisation gestion utilisateur.docx
+++ b/UML/Cas d'utilisation gestion utilisateur.docx
@@ -111,7 +111,31 @@
           <w:szCs w:val="22"/>
           <w:u w:val="single"/>
         </w:rPr>
-        <w:t xml:space="preserve">Date modif : </w:t>
+        <w:t xml:space="preserve">Date </w:t>
+      </w:r>
+      <w:proofErr w:type="spellStart"/>
+      <w:r>
+        <w:rPr>
+          <w:rFonts w:ascii="Calibri" w:hAnsi="Calibri" w:cs="Calibri"/>
+          <w:b/>
+          <w:bCs/>
+          <w:sz w:val="22"/>
+          <w:szCs w:val="22"/>
+          <w:u w:val="single"/>
+        </w:rPr>
+        <w:t>modif</w:t>
+      </w:r>
+      <w:proofErr w:type="spellEnd"/>
+      <w:r>
+        <w:rPr>
+          <w:rFonts w:ascii="Calibri" w:hAnsi="Calibri" w:cs="Calibri"/>
+          <w:b/>
+          <w:bCs/>
+          <w:sz w:val="22"/>
+          <w:szCs w:val="22"/>
+          <w:u w:val="single"/>
+        </w:rPr>
+        <w:t xml:space="preserve"> : </w:t>
       </w:r>
       <w:r>
         <w:rPr>
@@ -334,7 +358,15 @@
     </w:p>
     <w:p>
       <w:r>
-        <w:t xml:space="preserve"> 20) : l’utilisateur </w:t>
+        <w:t xml:space="preserve"> 20) : </w:t>
+      </w:r>
+      <w:proofErr w:type="gramStart"/>
+      <w:r>
+        <w:t>l’utilisateur</w:t>
+      </w:r>
+      <w:proofErr w:type="gramEnd"/>
+      <w:r>
+        <w:t xml:space="preserve"> </w:t>
       </w:r>
       <w:r>
         <w:t>exis</w:t>
@@ -387,7 +419,10 @@
               <w:jc w:val="center"/>
             </w:pPr>
             <w:r>
-              <w:t>Fiche consulter ces évènements</w:t>
+              <w:t xml:space="preserve">Fiche </w:t>
+            </w:r>
+            <w:r>
+              <w:t>inscription</w:t>
             </w:r>
           </w:p>
         </w:tc>
@@ -463,7 +498,15 @@
           </w:tcPr>
           <w:p>
             <w:r>
-              <w:t>30) insérer le nouvel utilisateur en base de donné et envoi de mail a l’utilisateur</w:t>
+              <w:t xml:space="preserve">30) insérer le nouvel utilisateur en base de donné et envoi de mail </w:t>
+            </w:r>
+            <w:proofErr w:type="spellStart"/>
+            <w:r>
+              <w:t>a</w:t>
+            </w:r>
+            <w:proofErr w:type="spellEnd"/>
+            <w:r>
+              <w:t xml:space="preserve"> l’utilisateur</w:t>
             </w:r>
           </w:p>
         </w:tc>
@@ -506,8 +549,13 @@
     </w:p>
     <w:p>
       <w:r>
-        <w:t>Un nouvel utilisateur en base de donnée</w:t>
-      </w:r>
+        <w:t xml:space="preserve">Un nouvel utilisateur en base de </w:t>
+      </w:r>
+      <w:proofErr w:type="gramStart"/>
+      <w:r>
+        <w:t>donnée</w:t>
+      </w:r>
+      <w:proofErr w:type="gramEnd"/>
     </w:p>
     <w:p>
       <w:pPr>
@@ -833,8 +881,9 @@
           <w:szCs w:val="22"/>
           <w:u w:val="single"/>
         </w:rPr>
-        <w:t>Date modif : 0</w:t>
-      </w:r>
+        <w:t xml:space="preserve">Date </w:t>
+      </w:r>
+      <w:proofErr w:type="spellStart"/>
       <w:r>
         <w:rPr>
           <w:rFonts w:ascii="Calibri" w:hAnsi="Calibri" w:cs="Calibri"/>
@@ -844,8 +893,9 @@
           <w:szCs w:val="22"/>
           <w:u w:val="single"/>
         </w:rPr>
-        <w:t>9</w:t>
-      </w:r>
+        <w:t>modif</w:t>
+      </w:r>
+      <w:proofErr w:type="spellEnd"/>
       <w:r>
         <w:rPr>
           <w:rFonts w:ascii="Calibri" w:hAnsi="Calibri" w:cs="Calibri"/>
@@ -855,38 +905,8 @@
           <w:szCs w:val="22"/>
           <w:u w:val="single"/>
         </w:rPr>
-        <w:t>/05/2014</w:t>
-      </w:r>
-    </w:p>
-    <w:p>
-      <w:pPr>
-        <w:pStyle w:val="NormalWeb"/>
-        <w:spacing w:before="0" w:beforeAutospacing="0" w:after="0" w:afterAutospacing="0"/>
-        <w:rPr>
-          <w:rFonts w:ascii="Calibri" w:hAnsi="Calibri" w:cs="Calibri"/>
-          <w:sz w:val="22"/>
-          <w:szCs w:val="22"/>
-        </w:rPr>
-      </w:pPr>
-      <w:r>
-        <w:rPr>
-          <w:rFonts w:ascii="Calibri" w:hAnsi="Calibri" w:cs="Calibri"/>
-          <w:sz w:val="22"/>
-          <w:szCs w:val="22"/>
-        </w:rPr>
-        <w:t> </w:t>
-      </w:r>
-    </w:p>
-    <w:p>
-      <w:pPr>
-        <w:pStyle w:val="NormalWeb"/>
-        <w:spacing w:before="0" w:beforeAutospacing="0" w:after="0" w:afterAutospacing="0"/>
-        <w:rPr>
-          <w:rFonts w:ascii="Calibri" w:hAnsi="Calibri" w:cs="Calibri"/>
-          <w:sz w:val="22"/>
-          <w:szCs w:val="22"/>
-        </w:rPr>
-      </w:pPr>
+        <w:t xml:space="preserve"> : 0</w:t>
+      </w:r>
       <w:r>
         <w:rPr>
           <w:rFonts w:ascii="Calibri" w:hAnsi="Calibri" w:cs="Calibri"/>
@@ -896,46 +916,8 @@
           <w:szCs w:val="22"/>
           <w:u w:val="single"/>
         </w:rPr>
-        <w:t>Démarrage :</w:t>
-      </w:r>
-      <w:r>
-        <w:rPr>
-          <w:rFonts w:ascii="Calibri" w:hAnsi="Calibri" w:cs="Calibri"/>
-          <w:sz w:val="22"/>
-          <w:szCs w:val="22"/>
-        </w:rPr>
-        <w:t xml:space="preserve"> à l'initiative d'un utilisateur</w:t>
-      </w:r>
-    </w:p>
-    <w:p>
-      <w:pPr>
-        <w:pStyle w:val="NormalWeb"/>
-        <w:spacing w:before="0" w:beforeAutospacing="0" w:after="0" w:afterAutospacing="0"/>
-        <w:rPr>
-          <w:rFonts w:ascii="Calibri" w:hAnsi="Calibri" w:cs="Calibri"/>
-          <w:sz w:val="22"/>
-          <w:szCs w:val="22"/>
-        </w:rPr>
-      </w:pPr>
-      <w:r>
-        <w:rPr>
-          <w:rFonts w:ascii="Calibri" w:hAnsi="Calibri" w:cs="Calibri"/>
-          <w:sz w:val="22"/>
-          <w:szCs w:val="22"/>
-        </w:rPr>
-        <w:t> </w:t>
-      </w:r>
-    </w:p>
-    <w:p>
-      <w:pPr>
-        <w:pStyle w:val="NormalWeb"/>
-        <w:spacing w:before="0" w:beforeAutospacing="0" w:after="0" w:afterAutospacing="0"/>
-        <w:rPr>
-          <w:rFonts w:ascii="Calibri" w:hAnsi="Calibri" w:cs="Calibri"/>
-          <w:sz w:val="22"/>
-          <w:szCs w:val="22"/>
-        </w:rPr>
-      </w:pPr>
+        <w:t>9</w:t>
+      </w:r>
       <w:r>
         <w:rPr>
           <w:rFonts w:ascii="Calibri" w:hAnsi="Calibri" w:cs="Calibri"/>
@@ -945,6 +927,96 @@
           <w:szCs w:val="22"/>
           <w:u w:val="single"/>
         </w:rPr>
+        <w:t>/05/2014</w:t>
+      </w:r>
+    </w:p>
+    <w:p>
+      <w:pPr>
+        <w:pStyle w:val="NormalWeb"/>
+        <w:spacing w:before="0" w:beforeAutospacing="0" w:after="0" w:afterAutospacing="0"/>
+        <w:rPr>
+          <w:rFonts w:ascii="Calibri" w:hAnsi="Calibri" w:cs="Calibri"/>
+          <w:sz w:val="22"/>
+          <w:szCs w:val="22"/>
+        </w:rPr>
+      </w:pPr>
+      <w:r>
+        <w:rPr>
+          <w:rFonts w:ascii="Calibri" w:hAnsi="Calibri" w:cs="Calibri"/>
+          <w:sz w:val="22"/>
+          <w:szCs w:val="22"/>
+        </w:rPr>
+        <w:t> </w:t>
+      </w:r>
+    </w:p>
+    <w:p>
+      <w:pPr>
+        <w:pStyle w:val="NormalWeb"/>
+        <w:spacing w:before="0" w:beforeAutospacing="0" w:after="0" w:afterAutospacing="0"/>
+        <w:rPr>
+          <w:rFonts w:ascii="Calibri" w:hAnsi="Calibri" w:cs="Calibri"/>
+          <w:sz w:val="22"/>
+          <w:szCs w:val="22"/>
+        </w:rPr>
+      </w:pPr>
+      <w:r>
+        <w:rPr>
+          <w:rFonts w:ascii="Calibri" w:hAnsi="Calibri" w:cs="Calibri"/>
+          <w:b/>
+          <w:bCs/>
+          <w:sz w:val="22"/>
+          <w:szCs w:val="22"/>
+          <w:u w:val="single"/>
+        </w:rPr>
+        <w:t>Démarrage :</w:t>
+      </w:r>
+      <w:r>
+        <w:rPr>
+          <w:rFonts w:ascii="Calibri" w:hAnsi="Calibri" w:cs="Calibri"/>
+          <w:sz w:val="22"/>
+          <w:szCs w:val="22"/>
+        </w:rPr>
+        <w:t xml:space="preserve"> à l'initiative d'un utilisateur</w:t>
+      </w:r>
+    </w:p>
+    <w:p>
+      <w:pPr>
+        <w:pStyle w:val="NormalWeb"/>
+        <w:spacing w:before="0" w:beforeAutospacing="0" w:after="0" w:afterAutospacing="0"/>
+        <w:rPr>
+          <w:rFonts w:ascii="Calibri" w:hAnsi="Calibri" w:cs="Calibri"/>
+          <w:sz w:val="22"/>
+          <w:szCs w:val="22"/>
+        </w:rPr>
+      </w:pPr>
+      <w:r>
+        <w:rPr>
+          <w:rFonts w:ascii="Calibri" w:hAnsi="Calibri" w:cs="Calibri"/>
+          <w:sz w:val="22"/>
+          <w:szCs w:val="22"/>
+        </w:rPr>
+        <w:t> </w:t>
+      </w:r>
+    </w:p>
+    <w:p>
+      <w:pPr>
+        <w:pStyle w:val="NormalWeb"/>
+        <w:spacing w:before="0" w:beforeAutospacing="0" w:after="0" w:afterAutospacing="0"/>
+        <w:rPr>
+          <w:rFonts w:ascii="Calibri" w:hAnsi="Calibri" w:cs="Calibri"/>
+          <w:sz w:val="22"/>
+          <w:szCs w:val="22"/>
+        </w:rPr>
+      </w:pPr>
+      <w:r>
+        <w:rPr>
+          <w:rFonts w:ascii="Calibri" w:hAnsi="Calibri" w:cs="Calibri"/>
+          <w:b/>
+          <w:bCs/>
+          <w:sz w:val="22"/>
+          <w:szCs w:val="22"/>
+          <w:u w:val="single"/>
+        </w:rPr>
         <w:t>Préconditions :</w:t>
       </w:r>
       <w:r>
@@ -962,6 +1034,938 @@
           <w:szCs w:val="22"/>
         </w:rPr>
         <w:t>aucune</w:t>
+      </w:r>
+      <w:r>
+        <w:rPr>
+          <w:rFonts w:ascii="Calibri" w:hAnsi="Calibri" w:cs="Calibri"/>
+          <w:sz w:val="22"/>
+          <w:szCs w:val="22"/>
+        </w:rPr>
+        <w:t xml:space="preserve"> </w:t>
+      </w:r>
+    </w:p>
+    <w:p>
+      <w:pPr>
+        <w:pStyle w:val="NormalWeb"/>
+        <w:spacing w:before="0" w:beforeAutospacing="0" w:after="0" w:afterAutospacing="0"/>
+        <w:rPr>
+          <w:rFonts w:ascii="Calibri" w:hAnsi="Calibri" w:cs="Calibri"/>
+          <w:sz w:val="22"/>
+          <w:szCs w:val="22"/>
+        </w:rPr>
+      </w:pPr>
+    </w:p>
+    <w:p>
+      <w:pPr>
+        <w:pStyle w:val="NormalWeb"/>
+        <w:spacing w:before="0" w:beforeAutospacing="0" w:after="0" w:afterAutospacing="0"/>
+        <w:rPr>
+          <w:rFonts w:ascii="Calibri" w:hAnsi="Calibri" w:cs="Calibri"/>
+          <w:sz w:val="22"/>
+          <w:szCs w:val="22"/>
+        </w:rPr>
+      </w:pPr>
+      <w:r>
+        <w:rPr>
+          <w:rFonts w:ascii="Calibri" w:hAnsi="Calibri" w:cs="Calibri"/>
+          <w:b/>
+          <w:bCs/>
+          <w:sz w:val="22"/>
+          <w:szCs w:val="22"/>
+          <w:u w:val="single"/>
+        </w:rPr>
+        <w:t>Dialogue :</w:t>
+      </w:r>
+    </w:p>
+    <w:p>
+      <w:pPr>
+        <w:pStyle w:val="NormalWeb"/>
+        <w:spacing w:before="0" w:beforeAutospacing="0" w:after="0" w:afterAutospacing="0"/>
+        <w:rPr>
+          <w:rFonts w:ascii="Calibri" w:hAnsi="Calibri" w:cs="Calibri"/>
+          <w:sz w:val="22"/>
+          <w:szCs w:val="22"/>
+        </w:rPr>
+      </w:pPr>
+      <w:r>
+        <w:rPr>
+          <w:rFonts w:ascii="Calibri" w:hAnsi="Calibri" w:cs="Calibri"/>
+          <w:sz w:val="22"/>
+          <w:szCs w:val="22"/>
+          <w:u w:val="single"/>
+        </w:rPr>
+        <w:t>Scénario nominal</w:t>
+      </w:r>
+    </w:p>
+    <w:p>
+      <w:pPr>
+        <w:pStyle w:val="NormalWeb"/>
+        <w:spacing w:before="0" w:beforeAutospacing="0" w:after="0" w:afterAutospacing="0"/>
+        <w:rPr>
+          <w:rFonts w:ascii="Calibri" w:hAnsi="Calibri" w:cs="Calibri"/>
+          <w:sz w:val="22"/>
+          <w:szCs w:val="22"/>
+        </w:rPr>
+      </w:pPr>
+      <w:r>
+        <w:rPr>
+          <w:rFonts w:ascii="Calibri" w:hAnsi="Calibri" w:cs="Calibri"/>
+          <w:sz w:val="22"/>
+          <w:szCs w:val="22"/>
+        </w:rPr>
+        <w:t> </w:t>
+      </w:r>
+    </w:p>
+    <w:p>
+      <w:pPr>
+        <w:pStyle w:val="NormalWeb"/>
+        <w:spacing w:before="0" w:beforeAutospacing="0" w:after="0" w:afterAutospacing="0"/>
+        <w:rPr>
+          <w:rFonts w:ascii="Calibri" w:hAnsi="Calibri" w:cs="Calibri"/>
+          <w:sz w:val="22"/>
+          <w:szCs w:val="22"/>
+        </w:rPr>
+      </w:pPr>
+    </w:p>
+    <w:tbl>
+      <w:tblPr>
+        <w:tblStyle w:val="Grilledutableau"/>
+        <w:tblpPr w:leftFromText="141" w:rightFromText="141" w:vertAnchor="page" w:horzAnchor="margin" w:tblpY="5900"/>
+        <w:tblW w:w="0" w:type="auto"/>
+        <w:tblLook w:val="04A0" w:firstRow="1" w:lastRow="0" w:firstColumn="1" w:lastColumn="0" w:noHBand="0" w:noVBand="1"/>
+      </w:tblPr>
+      <w:tblGrid>
+        <w:gridCol w:w="4606"/>
+        <w:gridCol w:w="4606"/>
+      </w:tblGrid>
+      <w:tr>
+        <w:tc>
+          <w:tcPr>
+            <w:tcW w:w="9212" w:type="dxa"/>
+            <w:gridSpan w:val="2"/>
+          </w:tcPr>
+          <w:p>
+            <w:pPr>
+              <w:jc w:val="center"/>
+            </w:pPr>
+            <w:r>
+              <w:t>Fiche con</w:t>
+            </w:r>
+            <w:r>
+              <w:t>nexion</w:t>
+            </w:r>
+          </w:p>
+        </w:tc>
+      </w:tr>
+      <w:tr>
+        <w:tc>
+          <w:tcPr>
+            <w:tcW w:w="4606" w:type="dxa"/>
+          </w:tcPr>
+          <w:p>
+            <w:r>
+              <w:t>Utilisateur</w:t>
+            </w:r>
+          </w:p>
+        </w:tc>
+        <w:tc>
+          <w:tcPr>
+            <w:tcW w:w="4606" w:type="dxa"/>
+          </w:tcPr>
+          <w:p>
+            <w:r>
+              <w:t>Système</w:t>
+            </w:r>
+          </w:p>
+        </w:tc>
+      </w:tr>
+      <w:tr>
+        <w:tc>
+          <w:tcPr>
+            <w:tcW w:w="4606" w:type="dxa"/>
+          </w:tcPr>
+          <w:p>
+            <w:r>
+              <w:t>10) entre les information</w:t>
+            </w:r>
+            <w:r>
+              <w:t>s</w:t>
+            </w:r>
+            <w:r>
+              <w:t xml:space="preserve"> de connexion</w:t>
+            </w:r>
+          </w:p>
+        </w:tc>
+        <w:tc>
+          <w:tcPr>
+            <w:tcW w:w="4606" w:type="dxa"/>
+          </w:tcPr>
+          <w:p/>
+        </w:tc>
+      </w:tr>
+      <w:tr>
+        <w:tc>
+          <w:tcPr>
+            <w:tcW w:w="4606" w:type="dxa"/>
+          </w:tcPr>
+          <w:p/>
+        </w:tc>
+        <w:tc>
+          <w:tcPr>
+            <w:tcW w:w="4606" w:type="dxa"/>
+          </w:tcPr>
+          <w:p>
+            <w:r>
+              <w:t>2</w:t>
+            </w:r>
+            <w:r>
+              <w:t xml:space="preserve">0) Vérification si l’e-mail et le login </w:t>
+            </w:r>
+            <w:proofErr w:type="spellStart"/>
+            <w:r>
+              <w:t>éxiste</w:t>
+            </w:r>
+            <w:proofErr w:type="spellEnd"/>
+            <w:r>
+              <w:t xml:space="preserve"> </w:t>
+            </w:r>
+            <w:r>
+              <w:t>en base</w:t>
+            </w:r>
+            <w:r>
+              <w:t xml:space="preserve"> et le </w:t>
+            </w:r>
+            <w:proofErr w:type="spellStart"/>
+            <w:r>
+              <w:t>meme</w:t>
+            </w:r>
+            <w:proofErr w:type="spellEnd"/>
+            <w:r>
+              <w:t xml:space="preserve"> mot de passe</w:t>
+            </w:r>
+          </w:p>
+        </w:tc>
+      </w:tr>
+      <w:tr>
+        <w:tc>
+          <w:tcPr>
+            <w:tcW w:w="4606" w:type="dxa"/>
+          </w:tcPr>
+          <w:p/>
+        </w:tc>
+        <w:tc>
+          <w:tcPr>
+            <w:tcW w:w="4606" w:type="dxa"/>
+          </w:tcPr>
+          <w:p>
+            <w:r>
+              <w:t>3</w:t>
+            </w:r>
+            <w:r>
+              <w:t xml:space="preserve">0) </w:t>
+            </w:r>
+            <w:r>
+              <w:t>connexion de l’utilisateur</w:t>
+            </w:r>
+            <w:r>
+              <w:t xml:space="preserve"> et redirection vers sa page profil</w:t>
+            </w:r>
+          </w:p>
+        </w:tc>
+      </w:tr>
+    </w:tbl>
+    <w:p/>
+    <w:p>
+      <w:pPr>
+        <w:rPr>
+          <w:rFonts w:ascii="Calibri" w:hAnsi="Calibri" w:cs="Calibri"/>
+        </w:rPr>
+      </w:pPr>
+      <w:r>
+        <w:rPr>
+          <w:u w:val="single"/>
+        </w:rPr>
+        <w:t xml:space="preserve">Scénario Alternatif : </w:t>
+      </w:r>
+      <w:r>
+        <w:rPr>
+          <w:u w:val="single"/>
+        </w:rPr>
+        <w:br/>
+      </w:r>
+      <w:r>
+        <w:rPr>
+          <w:rFonts w:ascii="Calibri" w:hAnsi="Calibri" w:cs="Calibri"/>
+        </w:rPr>
+        <w:t xml:space="preserve">A1 / le login </w:t>
+      </w:r>
+      <w:proofErr w:type="gramStart"/>
+      <w:r>
+        <w:rPr>
+          <w:rFonts w:ascii="Calibri" w:hAnsi="Calibri" w:cs="Calibri"/>
+        </w:rPr>
+        <w:t>( ou</w:t>
+      </w:r>
+      <w:proofErr w:type="gramEnd"/>
+      <w:r>
+        <w:rPr>
+          <w:rFonts w:ascii="Calibri" w:hAnsi="Calibri" w:cs="Calibri"/>
+        </w:rPr>
+        <w:t xml:space="preserve"> l’email ) ou le mot de passe n’est pas en base de donnée</w:t>
+      </w:r>
+      <w:r>
+        <w:rPr>
+          <w:rFonts w:ascii="Calibri" w:hAnsi="Calibri" w:cs="Calibri"/>
+        </w:rPr>
+        <w:t>.</w:t>
+      </w:r>
+      <w:r>
+        <w:rPr>
+          <w:rFonts w:ascii="Calibri" w:hAnsi="Calibri" w:cs="Calibri"/>
+        </w:rPr>
+        <w:br/>
+        <w:t xml:space="preserve">     </w:t>
+      </w:r>
+      <w:proofErr w:type="gramStart"/>
+      <w:r>
+        <w:rPr>
+          <w:rFonts w:ascii="Calibri" w:hAnsi="Calibri" w:cs="Calibri"/>
+        </w:rPr>
+        <w:t>position</w:t>
+      </w:r>
+      <w:proofErr w:type="gramEnd"/>
+      <w:r>
+        <w:rPr>
+          <w:rFonts w:ascii="Calibri" w:hAnsi="Calibri" w:cs="Calibri"/>
+        </w:rPr>
+        <w:t xml:space="preserve"> </w:t>
+      </w:r>
+      <w:r>
+        <w:rPr>
+          <w:rFonts w:ascii="Calibri" w:hAnsi="Calibri" w:cs="Calibri"/>
+        </w:rPr>
+        <w:t>2</w:t>
+      </w:r>
+      <w:r>
+        <w:rPr>
+          <w:rFonts w:ascii="Calibri" w:hAnsi="Calibri" w:cs="Calibri"/>
+        </w:rPr>
+        <w:t>1) affichage de message d’erreur</w:t>
+      </w:r>
+      <w:r>
+        <w:rPr>
+          <w:rFonts w:ascii="Calibri" w:hAnsi="Calibri" w:cs="Calibri"/>
+        </w:rPr>
+        <w:t xml:space="preserve"> </w:t>
+      </w:r>
+      <w:r>
+        <w:rPr>
+          <w:rFonts w:ascii="Calibri" w:hAnsi="Calibri" w:cs="Calibri"/>
+        </w:rPr>
+        <w:br/>
+        <w:t xml:space="preserve">   position 22) choix r</w:t>
+      </w:r>
+      <w:r>
+        <w:rPr>
+          <w:rFonts w:ascii="Calibri" w:hAnsi="Calibri" w:cs="Calibri"/>
+        </w:rPr>
+        <w:t>é</w:t>
+      </w:r>
+      <w:r>
+        <w:rPr>
+          <w:rFonts w:ascii="Calibri" w:hAnsi="Calibri" w:cs="Calibri"/>
+        </w:rPr>
+        <w:t xml:space="preserve">essayer ou </w:t>
+      </w:r>
+      <w:proofErr w:type="spellStart"/>
+      <w:r>
+        <w:rPr>
+          <w:rFonts w:ascii="Calibri" w:hAnsi="Calibri" w:cs="Calibri"/>
+        </w:rPr>
+        <w:t>reinitialisation</w:t>
+      </w:r>
+      <w:proofErr w:type="spellEnd"/>
+      <w:r>
+        <w:rPr>
+          <w:rFonts w:ascii="Calibri" w:hAnsi="Calibri" w:cs="Calibri"/>
+        </w:rPr>
+        <w:t xml:space="preserve"> du mot de passe</w:t>
+      </w:r>
+      <w:r>
+        <w:rPr>
+          <w:rFonts w:ascii="Calibri" w:hAnsi="Calibri" w:cs="Calibri"/>
+        </w:rPr>
+        <w:br/>
+      </w:r>
+      <w:r>
+        <w:rPr>
+          <w:rFonts w:ascii="Calibri" w:hAnsi="Calibri" w:cs="Calibri"/>
+        </w:rPr>
+        <w:t xml:space="preserve">23) </w:t>
+      </w:r>
+      <w:r>
+        <w:rPr>
+          <w:rFonts w:ascii="Calibri" w:hAnsi="Calibri" w:cs="Calibri"/>
+        </w:rPr>
+        <w:t xml:space="preserve">si le choix est réessayer </w:t>
+      </w:r>
+      <w:r>
+        <w:rPr>
+          <w:rFonts w:ascii="Calibri" w:hAnsi="Calibri" w:cs="Calibri"/>
+        </w:rPr>
+        <w:t xml:space="preserve">retour en position </w:t>
+      </w:r>
+      <w:r>
+        <w:rPr>
+          <w:rFonts w:ascii="Calibri" w:hAnsi="Calibri" w:cs="Calibri"/>
+        </w:rPr>
+        <w:t>1</w:t>
+      </w:r>
+      <w:r>
+        <w:rPr>
+          <w:rFonts w:ascii="Calibri" w:hAnsi="Calibri" w:cs="Calibri"/>
+        </w:rPr>
+        <w:t>0.</w:t>
+      </w:r>
+    </w:p>
+    <w:p>
+      <w:pPr>
+        <w:rPr>
+          <w:rFonts w:ascii="Calibri" w:hAnsi="Calibri" w:cs="Calibri"/>
+        </w:rPr>
+      </w:pPr>
+      <w:r>
+        <w:rPr>
+          <w:rFonts w:ascii="Calibri" w:hAnsi="Calibri" w:cs="Calibri"/>
+        </w:rPr>
+        <w:t xml:space="preserve">Sinon </w:t>
+      </w:r>
+    </w:p>
+    <w:tbl>
+      <w:tblPr>
+        <w:tblStyle w:val="Grilledutableau"/>
+        <w:tblW w:w="0" w:type="auto"/>
+        <w:tblLook w:val="04A0" w:firstRow="1" w:lastRow="0" w:firstColumn="1" w:lastColumn="0" w:noHBand="0" w:noVBand="1"/>
+      </w:tblPr>
+      <w:tblGrid>
+        <w:gridCol w:w="4606"/>
+        <w:gridCol w:w="4606"/>
+      </w:tblGrid>
+      <w:tr>
+        <w:tc>
+          <w:tcPr>
+            <w:tcW w:w="9212" w:type="dxa"/>
+            <w:gridSpan w:val="2"/>
+          </w:tcPr>
+          <w:p>
+            <w:pPr>
+              <w:jc w:val="center"/>
+              <w:rPr>
+                <w:rFonts w:ascii="Calibri" w:hAnsi="Calibri" w:cs="Calibri"/>
+              </w:rPr>
+            </w:pPr>
+            <w:r>
+              <w:rPr>
+                <w:rFonts w:ascii="Calibri" w:hAnsi="Calibri" w:cs="Calibri"/>
+              </w:rPr>
+              <w:t>Fiche mot de passe oublié</w:t>
+            </w:r>
+          </w:p>
+        </w:tc>
+      </w:tr>
+      <w:tr>
+        <w:tc>
+          <w:tcPr>
+            <w:tcW w:w="4606" w:type="dxa"/>
+          </w:tcPr>
+          <w:p>
+            <w:pPr>
+              <w:rPr>
+                <w:rFonts w:ascii="Calibri" w:hAnsi="Calibri" w:cs="Calibri"/>
+              </w:rPr>
+            </w:pPr>
+            <w:r>
+              <w:rPr>
+                <w:rFonts w:ascii="Calibri" w:hAnsi="Calibri" w:cs="Calibri"/>
+              </w:rPr>
+              <w:t>10) insertion de l’adresse email</w:t>
+            </w:r>
+          </w:p>
+        </w:tc>
+        <w:tc>
+          <w:tcPr>
+            <w:tcW w:w="4606" w:type="dxa"/>
+          </w:tcPr>
+          <w:p>
+            <w:pPr>
+              <w:rPr>
+                <w:rFonts w:ascii="Calibri" w:hAnsi="Calibri" w:cs="Calibri"/>
+              </w:rPr>
+            </w:pPr>
+          </w:p>
+        </w:tc>
+      </w:tr>
+      <w:tr>
+        <w:tc>
+          <w:tcPr>
+            <w:tcW w:w="4606" w:type="dxa"/>
+          </w:tcPr>
+          <w:p>
+            <w:pPr>
+              <w:rPr>
+                <w:rFonts w:ascii="Calibri" w:hAnsi="Calibri" w:cs="Calibri"/>
+              </w:rPr>
+            </w:pPr>
+          </w:p>
+        </w:tc>
+        <w:tc>
+          <w:tcPr>
+            <w:tcW w:w="4606" w:type="dxa"/>
+          </w:tcPr>
+          <w:p>
+            <w:pPr>
+              <w:rPr>
+                <w:rFonts w:ascii="Calibri" w:hAnsi="Calibri" w:cs="Calibri"/>
+              </w:rPr>
+            </w:pPr>
+            <w:r>
+              <w:rPr>
+                <w:rFonts w:ascii="Calibri" w:hAnsi="Calibri" w:cs="Calibri"/>
+              </w:rPr>
+              <w:t>20) vérification si l’adresse email existe</w:t>
+            </w:r>
+          </w:p>
+        </w:tc>
+      </w:tr>
+      <w:tr>
+        <w:tc>
+          <w:tcPr>
+            <w:tcW w:w="4606" w:type="dxa"/>
+          </w:tcPr>
+          <w:p>
+            <w:pPr>
+              <w:rPr>
+                <w:rFonts w:ascii="Calibri" w:hAnsi="Calibri" w:cs="Calibri"/>
+              </w:rPr>
+            </w:pPr>
+          </w:p>
+        </w:tc>
+        <w:tc>
+          <w:tcPr>
+            <w:tcW w:w="4606" w:type="dxa"/>
+          </w:tcPr>
+          <w:p>
+            <w:pPr>
+              <w:rPr>
+                <w:rFonts w:ascii="Calibri" w:hAnsi="Calibri" w:cs="Calibri"/>
+              </w:rPr>
+            </w:pPr>
+            <w:r>
+              <w:rPr>
+                <w:rFonts w:ascii="Calibri" w:hAnsi="Calibri" w:cs="Calibri"/>
+              </w:rPr>
+              <w:t>30) modification mot de passe</w:t>
+            </w:r>
+          </w:p>
+        </w:tc>
+      </w:tr>
+      <w:tr>
+        <w:tc>
+          <w:tcPr>
+            <w:tcW w:w="4606" w:type="dxa"/>
+          </w:tcPr>
+          <w:p>
+            <w:pPr>
+              <w:rPr>
+                <w:rFonts w:ascii="Calibri" w:hAnsi="Calibri" w:cs="Calibri"/>
+              </w:rPr>
+            </w:pPr>
+          </w:p>
+        </w:tc>
+        <w:tc>
+          <w:tcPr>
+            <w:tcW w:w="4606" w:type="dxa"/>
+          </w:tcPr>
+          <w:p>
+            <w:pPr>
+              <w:rPr>
+                <w:rFonts w:ascii="Calibri" w:hAnsi="Calibri" w:cs="Calibri"/>
+              </w:rPr>
+            </w:pPr>
+            <w:r>
+              <w:rPr>
+                <w:rFonts w:ascii="Calibri" w:hAnsi="Calibri" w:cs="Calibri"/>
+              </w:rPr>
+              <w:t xml:space="preserve">40) envoi email avec nouveau mot de passe </w:t>
+            </w:r>
+            <w:proofErr w:type="spellStart"/>
+            <w:r>
+              <w:rPr>
+                <w:rFonts w:ascii="Calibri" w:hAnsi="Calibri" w:cs="Calibri"/>
+              </w:rPr>
+              <w:t>a</w:t>
+            </w:r>
+            <w:proofErr w:type="spellEnd"/>
+            <w:r>
+              <w:rPr>
+                <w:rFonts w:ascii="Calibri" w:hAnsi="Calibri" w:cs="Calibri"/>
+              </w:rPr>
+              <w:t xml:space="preserve"> l’utilisateur</w:t>
+            </w:r>
+          </w:p>
+        </w:tc>
+      </w:tr>
+    </w:tbl>
+    <w:p>
+      <w:pPr>
+        <w:rPr>
+          <w:rFonts w:ascii="Calibri" w:hAnsi="Calibri" w:cs="Calibri"/>
+        </w:rPr>
+      </w:pPr>
+    </w:p>
+    <w:p>
+      <w:pPr>
+        <w:rPr>
+          <w:rFonts w:ascii="Calibri" w:hAnsi="Calibri" w:cs="Calibri"/>
+        </w:rPr>
+      </w:pPr>
+      <w:r>
+        <w:rPr>
+          <w:rFonts w:ascii="Calibri" w:hAnsi="Calibri" w:cs="Calibri"/>
+          <w:u w:val="single"/>
+        </w:rPr>
+        <w:t>Post-condition alternatif </w:t>
+      </w:r>
+      <w:proofErr w:type="gramStart"/>
+      <w:r>
+        <w:rPr>
+          <w:rFonts w:ascii="Calibri" w:hAnsi="Calibri" w:cs="Calibri"/>
+          <w:u w:val="single"/>
+        </w:rPr>
+        <w:t>:</w:t>
+      </w:r>
+      <w:proofErr w:type="gramEnd"/>
+      <w:r>
+        <w:rPr>
+          <w:rFonts w:ascii="Calibri" w:hAnsi="Calibri" w:cs="Calibri"/>
+        </w:rPr>
+        <w:br/>
+        <w:t xml:space="preserve">si choix réinitialiser mot de passe </w:t>
+      </w:r>
+      <w:r>
+        <w:rPr>
+          <w:rFonts w:ascii="Calibri" w:hAnsi="Calibri" w:cs="Calibri"/>
+        </w:rPr>
+        <w:br/>
+        <w:t>modification mot de passe en base de donnée</w:t>
+      </w:r>
+      <w:r>
+        <w:rPr>
+          <w:rFonts w:ascii="Calibri" w:hAnsi="Calibri" w:cs="Calibri"/>
+        </w:rPr>
+        <w:t xml:space="preserve"> et envoi d’email </w:t>
+      </w:r>
+    </w:p>
+    <w:p>
+      <w:pPr>
+        <w:rPr>
+          <w:rFonts w:ascii="Calibri" w:hAnsi="Calibri" w:cs="Calibri"/>
+        </w:rPr>
+      </w:pPr>
+      <w:r>
+        <w:rPr>
+          <w:rFonts w:ascii="Calibri" w:hAnsi="Calibri" w:cs="Calibri"/>
+          <w:u w:val="single"/>
+        </w:rPr>
+        <w:t>Post-c</w:t>
+      </w:r>
+      <w:bookmarkStart w:id="0" w:name="_GoBack"/>
+      <w:bookmarkEnd w:id="0"/>
+      <w:r>
+        <w:rPr>
+          <w:rFonts w:ascii="Calibri" w:hAnsi="Calibri" w:cs="Calibri"/>
+          <w:u w:val="single"/>
+        </w:rPr>
+        <w:t>ondition :</w:t>
+      </w:r>
+    </w:p>
+    <w:p>
+      <w:r>
+        <w:t>A</w:t>
+      </w:r>
+      <w:r>
+        <w:t>ucune</w:t>
+      </w:r>
+      <w:r>
+        <w:t>.</w:t>
+      </w:r>
+    </w:p>
+    <w:p/>
+    <w:p>
+      <w:r>
+        <w:br w:type="page"/>
+      </w:r>
+    </w:p>
+    <w:p>
+      <w:pPr>
+        <w:pStyle w:val="NormalWeb"/>
+        <w:spacing w:before="0" w:beforeAutospacing="0" w:after="0" w:afterAutospacing="0"/>
+        <w:rPr>
+          <w:rFonts w:ascii="Calibri" w:hAnsi="Calibri" w:cs="Calibri"/>
+          <w:sz w:val="22"/>
+          <w:szCs w:val="22"/>
+        </w:rPr>
+      </w:pPr>
+      <w:r>
+        <w:rPr>
+          <w:rFonts w:ascii="Calibri" w:hAnsi="Calibri" w:cs="Calibri"/>
+          <w:sz w:val="22"/>
+          <w:szCs w:val="22"/>
+        </w:rPr>
+        <w:lastRenderedPageBreak/>
+        <w:t>Fiche descriptive  CU "</w:t>
+      </w:r>
+      <w:r>
+        <w:t>Modification mot de passe</w:t>
+      </w:r>
+      <w:r>
+        <w:t xml:space="preserve"> utilisateur</w:t>
+      </w:r>
+      <w:r>
+        <w:rPr>
+          <w:rFonts w:ascii="Calibri" w:hAnsi="Calibri" w:cs="Calibri"/>
+          <w:sz w:val="22"/>
+          <w:szCs w:val="22"/>
+        </w:rPr>
+        <w:t>"</w:t>
+      </w:r>
+    </w:p>
+    <w:p>
+      <w:pPr>
+        <w:pStyle w:val="NormalWeb"/>
+        <w:spacing w:before="0" w:beforeAutospacing="0" w:after="0" w:afterAutospacing="0"/>
+        <w:rPr>
+          <w:rFonts w:ascii="Calibri" w:hAnsi="Calibri" w:cs="Calibri"/>
+          <w:sz w:val="22"/>
+          <w:szCs w:val="22"/>
+        </w:rPr>
+      </w:pPr>
+      <w:r>
+        <w:rPr>
+          <w:rFonts w:ascii="Calibri" w:hAnsi="Calibri" w:cs="Calibri"/>
+          <w:sz w:val="22"/>
+          <w:szCs w:val="22"/>
+        </w:rPr>
+        <w:t> </w:t>
+      </w:r>
+    </w:p>
+    <w:p>
+      <w:pPr>
+        <w:pStyle w:val="NormalWeb"/>
+        <w:spacing w:before="0" w:beforeAutospacing="0" w:after="0" w:afterAutospacing="0"/>
+        <w:rPr>
+          <w:rFonts w:ascii="Calibri" w:hAnsi="Calibri" w:cs="Calibri"/>
+          <w:sz w:val="22"/>
+          <w:szCs w:val="22"/>
+        </w:rPr>
+      </w:pPr>
+      <w:r>
+        <w:rPr>
+          <w:rFonts w:ascii="Calibri" w:hAnsi="Calibri" w:cs="Calibri"/>
+          <w:b/>
+          <w:bCs/>
+          <w:sz w:val="22"/>
+          <w:szCs w:val="22"/>
+          <w:u w:val="single"/>
+        </w:rPr>
+        <w:t>Auteur : ARNAUVE YEHOUDA</w:t>
+      </w:r>
+    </w:p>
+    <w:p>
+      <w:pPr>
+        <w:pStyle w:val="NormalWeb"/>
+        <w:spacing w:before="0" w:beforeAutospacing="0" w:after="0" w:afterAutospacing="0"/>
+        <w:rPr>
+          <w:rFonts w:ascii="Calibri" w:hAnsi="Calibri" w:cs="Calibri"/>
+          <w:sz w:val="22"/>
+          <w:szCs w:val="22"/>
+        </w:rPr>
+      </w:pPr>
+      <w:r>
+        <w:rPr>
+          <w:rFonts w:ascii="Calibri" w:hAnsi="Calibri" w:cs="Calibri"/>
+          <w:sz w:val="22"/>
+          <w:szCs w:val="22"/>
+        </w:rPr>
+        <w:t> </w:t>
+      </w:r>
+    </w:p>
+    <w:p>
+      <w:pPr>
+        <w:pStyle w:val="NormalWeb"/>
+        <w:spacing w:before="0" w:beforeAutospacing="0" w:after="0" w:afterAutospacing="0"/>
+        <w:rPr>
+          <w:rFonts w:ascii="Calibri" w:hAnsi="Calibri" w:cs="Calibri"/>
+          <w:sz w:val="22"/>
+          <w:szCs w:val="22"/>
+        </w:rPr>
+      </w:pPr>
+      <w:r>
+        <w:rPr>
+          <w:rFonts w:ascii="Calibri" w:hAnsi="Calibri" w:cs="Calibri"/>
+          <w:b/>
+          <w:bCs/>
+          <w:sz w:val="22"/>
+          <w:szCs w:val="22"/>
+          <w:u w:val="single"/>
+        </w:rPr>
+        <w:t xml:space="preserve">Date </w:t>
+      </w:r>
+      <w:proofErr w:type="spellStart"/>
+      <w:r>
+        <w:rPr>
+          <w:rFonts w:ascii="Calibri" w:hAnsi="Calibri" w:cs="Calibri"/>
+          <w:b/>
+          <w:bCs/>
+          <w:sz w:val="22"/>
+          <w:szCs w:val="22"/>
+          <w:u w:val="single"/>
+        </w:rPr>
+        <w:t>modif</w:t>
+      </w:r>
+      <w:proofErr w:type="spellEnd"/>
+      <w:r>
+        <w:rPr>
+          <w:rFonts w:ascii="Calibri" w:hAnsi="Calibri" w:cs="Calibri"/>
+          <w:b/>
+          <w:bCs/>
+          <w:sz w:val="22"/>
+          <w:szCs w:val="22"/>
+          <w:u w:val="single"/>
+        </w:rPr>
+        <w:t xml:space="preserve"> : 09/05/2014</w:t>
+      </w:r>
+    </w:p>
+    <w:p>
+      <w:pPr>
+        <w:pStyle w:val="NormalWeb"/>
+        <w:spacing w:before="0" w:beforeAutospacing="0" w:after="0" w:afterAutospacing="0"/>
+        <w:rPr>
+          <w:rFonts w:ascii="Calibri" w:hAnsi="Calibri" w:cs="Calibri"/>
+          <w:sz w:val="22"/>
+          <w:szCs w:val="22"/>
+        </w:rPr>
+      </w:pPr>
+      <w:r>
+        <w:rPr>
+          <w:rFonts w:ascii="Calibri" w:hAnsi="Calibri" w:cs="Calibri"/>
+          <w:sz w:val="22"/>
+          <w:szCs w:val="22"/>
+        </w:rPr>
+        <w:t> </w:t>
+      </w:r>
+    </w:p>
+    <w:p>
+      <w:pPr>
+        <w:pStyle w:val="NormalWeb"/>
+        <w:spacing w:before="0" w:beforeAutospacing="0" w:after="0" w:afterAutospacing="0"/>
+        <w:rPr>
+          <w:rFonts w:ascii="Calibri" w:hAnsi="Calibri" w:cs="Calibri"/>
+          <w:sz w:val="22"/>
+          <w:szCs w:val="22"/>
+        </w:rPr>
+      </w:pPr>
+      <w:r>
+        <w:rPr>
+          <w:rFonts w:ascii="Calibri" w:hAnsi="Calibri" w:cs="Calibri"/>
+          <w:b/>
+          <w:bCs/>
+          <w:sz w:val="22"/>
+          <w:szCs w:val="22"/>
+          <w:u w:val="single"/>
+        </w:rPr>
+        <w:t>Démarrage :</w:t>
+      </w:r>
+      <w:r>
+        <w:rPr>
+          <w:rFonts w:ascii="Calibri" w:hAnsi="Calibri" w:cs="Calibri"/>
+          <w:sz w:val="22"/>
+          <w:szCs w:val="22"/>
+        </w:rPr>
+        <w:t xml:space="preserve"> à l'initiative d'un utilisateur</w:t>
+      </w:r>
+    </w:p>
+    <w:p>
+      <w:pPr>
+        <w:pStyle w:val="NormalWeb"/>
+        <w:spacing w:before="0" w:beforeAutospacing="0" w:after="0" w:afterAutospacing="0"/>
+        <w:rPr>
+          <w:rFonts w:ascii="Calibri" w:hAnsi="Calibri" w:cs="Calibri"/>
+          <w:sz w:val="22"/>
+          <w:szCs w:val="22"/>
+        </w:rPr>
+      </w:pPr>
+      <w:r>
+        <w:rPr>
+          <w:rFonts w:ascii="Calibri" w:hAnsi="Calibri" w:cs="Calibri"/>
+          <w:sz w:val="22"/>
+          <w:szCs w:val="22"/>
+        </w:rPr>
+        <w:t> </w:t>
+      </w:r>
+    </w:p>
+    <w:p>
+      <w:pPr>
+        <w:pStyle w:val="NormalWeb"/>
+        <w:spacing w:before="0" w:beforeAutospacing="0" w:after="0" w:afterAutospacing="0"/>
+        <w:rPr>
+          <w:rFonts w:ascii="Calibri" w:hAnsi="Calibri" w:cs="Calibri"/>
+          <w:sz w:val="22"/>
+          <w:szCs w:val="22"/>
+        </w:rPr>
+      </w:pPr>
+      <w:r>
+        <w:rPr>
+          <w:rFonts w:ascii="Calibri" w:hAnsi="Calibri" w:cs="Calibri"/>
+          <w:b/>
+          <w:bCs/>
+          <w:sz w:val="22"/>
+          <w:szCs w:val="22"/>
+          <w:u w:val="single"/>
+        </w:rPr>
+        <w:t>Préconditions :</w:t>
+      </w:r>
+      <w:r>
+        <w:rPr>
+          <w:rFonts w:ascii="Calibri" w:hAnsi="Calibri" w:cs="Calibri"/>
+          <w:sz w:val="22"/>
+          <w:szCs w:val="22"/>
+        </w:rPr>
+        <w:t xml:space="preserve"> utilisateur déjà inscrit</w:t>
+      </w:r>
+      <w:r>
+        <w:rPr>
+          <w:rFonts w:ascii="Calibri" w:hAnsi="Calibri" w:cs="Calibri"/>
+          <w:sz w:val="22"/>
+          <w:szCs w:val="22"/>
+        </w:rPr>
+        <w:t xml:space="preserve"> et conn</w:t>
+      </w:r>
+      <w:r>
+        <w:rPr>
+          <w:rFonts w:ascii="Calibri" w:hAnsi="Calibri" w:cs="Calibri"/>
+          <w:sz w:val="22"/>
+          <w:szCs w:val="22"/>
+        </w:rPr>
+        <w:t>e</w:t>
+      </w:r>
+      <w:r>
+        <w:rPr>
+          <w:rFonts w:ascii="Calibri" w:hAnsi="Calibri" w:cs="Calibri"/>
+          <w:sz w:val="22"/>
+          <w:szCs w:val="22"/>
+        </w:rPr>
+        <w:t>cté</w:t>
       </w:r>
     </w:p>
     <w:p>
@@ -1055,7 +2059,10 @@
               <w:jc w:val="center"/>
             </w:pPr>
             <w:r>
-              <w:t>Fiche consulter ces évènements</w:t>
+              <w:t xml:space="preserve">Fiche </w:t>
+            </w:r>
+            <w:r>
+              <w:t>modification mot de passe</w:t>
             </w:r>
           </w:p>
         </w:tc>
@@ -1089,13 +2096,16 @@
           </w:tcPr>
           <w:p>
             <w:r>
-              <w:t>10) entre les information</w:t>
+              <w:t xml:space="preserve">10) </w:t>
+            </w:r>
+            <w:r>
+              <w:t>entre les information</w:t>
             </w:r>
             <w:r>
               <w:t>s</w:t>
             </w:r>
             <w:r>
-              <w:t xml:space="preserve"> de connexion</w:t>
+              <w:t xml:space="preserve"> de modification de profil</w:t>
             </w:r>
           </w:p>
         </w:tc>
@@ -1122,16 +2132,10 @@
               <w:t>2</w:t>
             </w:r>
             <w:r>
-              <w:t xml:space="preserve">0) Vérification si l’e-mail et le login </w:t>
-            </w:r>
-            <w:r>
-              <w:t xml:space="preserve">éxiste </w:t>
-            </w:r>
-            <w:r>
-              <w:t>en base</w:t>
-            </w:r>
-            <w:r>
-              <w:t xml:space="preserve"> et le meme mot de passe</w:t>
+              <w:t xml:space="preserve">0) Vérification </w:t>
+            </w:r>
+            <w:r>
+              <w:t>de l’ancien mot de passe</w:t>
             </w:r>
           </w:p>
         </w:tc>
@@ -1155,10 +2159,7 @@
               <w:t xml:space="preserve">0) </w:t>
             </w:r>
             <w:r>
-              <w:t>connexion de l’utilisateur</w:t>
-            </w:r>
-            <w:r>
-              <w:t xml:space="preserve"> et redirection vers sa page profil</w:t>
+              <w:t>modification en base de donnée du mot de passe</w:t>
             </w:r>
           </w:p>
         </w:tc>
@@ -1187,13 +2188,25 @@
         <w:rPr>
           <w:rFonts w:ascii="Calibri" w:hAnsi="Calibri" w:cs="Calibri"/>
         </w:rPr>
-        <w:t>A1 / le login ( ou l’email ) ou le mot de passe n’est pas en base de donnée</w:t>
-      </w:r>
-      <w:r>
-        <w:rPr>
-          <w:rFonts w:ascii="Calibri" w:hAnsi="Calibri" w:cs="Calibri"/>
-        </w:rPr>
-        <w:t>.</w:t>
+        <w:t>A1 / l</w:t>
+      </w:r>
+      <w:r>
+        <w:rPr>
+          <w:rFonts w:ascii="Calibri" w:hAnsi="Calibri" w:cs="Calibri"/>
+        </w:rPr>
+        <w:t>’ancien</w:t>
+      </w:r>
+      <w:r>
+        <w:rPr>
+          <w:rFonts w:ascii="Calibri" w:hAnsi="Calibri" w:cs="Calibri"/>
+        </w:rPr>
+        <w:t xml:space="preserve"> mot de passe est </w:t>
+      </w:r>
+      <w:r>
+        <w:rPr>
+          <w:rFonts w:ascii="Calibri" w:hAnsi="Calibri" w:cs="Calibri"/>
+        </w:rPr>
+        <w:t>incorrect</w:t>
       </w:r>
       <w:r>
         <w:rPr>
@@ -1212,652 +2225,6 @@
         <w:rPr>
           <w:rFonts w:ascii="Calibri" w:hAnsi="Calibri" w:cs="Calibri"/>
         </w:rPr>
-        <w:t>1) affichage de message d’erreur</w:t>
-      </w:r>
-      <w:r>
-        <w:rPr>
-          <w:rFonts w:ascii="Calibri" w:hAnsi="Calibri" w:cs="Calibri"/>
-        </w:rPr>
-        <w:t xml:space="preserve"> </w:t>
-      </w:r>
-      <w:r>
-        <w:rPr>
-          <w:rFonts w:ascii="Calibri" w:hAnsi="Calibri" w:cs="Calibri"/>
-        </w:rPr>
-        <w:br/>
-        <w:t xml:space="preserve">   position 22) choix r</w:t>
-      </w:r>
-      <w:r>
-        <w:rPr>
-          <w:rFonts w:ascii="Calibri" w:hAnsi="Calibri" w:cs="Calibri"/>
-        </w:rPr>
-        <w:t>é</w:t>
-      </w:r>
-      <w:r>
-        <w:rPr>
-          <w:rFonts w:ascii="Calibri" w:hAnsi="Calibri" w:cs="Calibri"/>
-        </w:rPr>
-        <w:t xml:space="preserve">essayer ou </w:t>
-      </w:r>
-      <w:r>
-        <w:rPr>
-          <w:rFonts w:ascii="Calibri" w:hAnsi="Calibri" w:cs="Calibri"/>
-        </w:rPr>
-        <w:t>reinitialisation du mot de passe</w:t>
-      </w:r>
-      <w:r>
-        <w:rPr>
-          <w:rFonts w:ascii="Calibri" w:hAnsi="Calibri" w:cs="Calibri"/>
-        </w:rPr>
-        <w:br/>
-      </w:r>
-      <w:r>
-        <w:rPr>
-          <w:rFonts w:ascii="Calibri" w:hAnsi="Calibri" w:cs="Calibri"/>
-        </w:rPr>
-        <w:t xml:space="preserve">23) </w:t>
-      </w:r>
-      <w:r>
-        <w:rPr>
-          <w:rFonts w:ascii="Calibri" w:hAnsi="Calibri" w:cs="Calibri"/>
-        </w:rPr>
-        <w:t xml:space="preserve">si le choix est réessayer </w:t>
-      </w:r>
-      <w:r>
-        <w:rPr>
-          <w:rFonts w:ascii="Calibri" w:hAnsi="Calibri" w:cs="Calibri"/>
-        </w:rPr>
-        <w:t xml:space="preserve">retour en position </w:t>
-      </w:r>
-      <w:r>
-        <w:rPr>
-          <w:rFonts w:ascii="Calibri" w:hAnsi="Calibri" w:cs="Calibri"/>
-        </w:rPr>
-        <w:t>1</w:t>
-      </w:r>
-      <w:r>
-        <w:rPr>
-          <w:rFonts w:ascii="Calibri" w:hAnsi="Calibri" w:cs="Calibri"/>
-        </w:rPr>
-        <w:t>0.</w:t>
-      </w:r>
-    </w:p>
-    <w:p>
-      <w:pPr>
-        <w:rPr>
-          <w:rFonts w:ascii="Calibri" w:hAnsi="Calibri" w:cs="Calibri"/>
-        </w:rPr>
-      </w:pPr>
-      <w:r>
-        <w:rPr>
-          <w:rFonts w:ascii="Calibri" w:hAnsi="Calibri" w:cs="Calibri"/>
-        </w:rPr>
-        <w:t xml:space="preserve">Sinon </w:t>
-      </w:r>
-      <w:r>
-        <w:rPr>
-          <w:rFonts w:ascii="Calibri" w:hAnsi="Calibri" w:cs="Calibri"/>
-        </w:rPr>
-        <w:br/>
-      </w:r>
-      <w:r>
-        <w:rPr>
-          <w:rFonts w:ascii="Calibri" w:hAnsi="Calibri" w:cs="Calibri"/>
-        </w:rPr>
-        <w:t>//tableau</w:t>
-      </w:r>
-    </w:p>
-    <w:p>
-      <w:pPr>
-        <w:rPr>
-          <w:rFonts w:ascii="Calibri" w:hAnsi="Calibri" w:cs="Calibri"/>
-        </w:rPr>
-      </w:pPr>
-      <w:r>
-        <w:rPr>
-          <w:rFonts w:ascii="Calibri" w:hAnsi="Calibri" w:cs="Calibri"/>
-          <w:u w:val="single"/>
-        </w:rPr>
-        <w:t>Post-condition alternatif :</w:t>
-      </w:r>
-      <w:r>
-        <w:rPr>
-          <w:rFonts w:ascii="Calibri" w:hAnsi="Calibri" w:cs="Calibri"/>
-        </w:rPr>
-        <w:br/>
-        <w:t xml:space="preserve">si choix réinitialiser mot de passe </w:t>
-      </w:r>
-      <w:r>
-        <w:rPr>
-          <w:rFonts w:ascii="Calibri" w:hAnsi="Calibri" w:cs="Calibri"/>
-        </w:rPr>
-        <w:br/>
-        <w:t>modification mot de passe en base de donnée</w:t>
-      </w:r>
-    </w:p>
-    <w:p>
-      <w:pPr>
-        <w:rPr>
-          <w:rFonts w:ascii="Calibri" w:hAnsi="Calibri" w:cs="Calibri"/>
-        </w:rPr>
-      </w:pPr>
-      <w:r>
-        <w:rPr>
-          <w:rFonts w:ascii="Calibri" w:hAnsi="Calibri" w:cs="Calibri"/>
-          <w:u w:val="single"/>
-        </w:rPr>
-        <w:t>Post-condition :</w:t>
-      </w:r>
-    </w:p>
-    <w:p>
-      <w:r>
-        <w:t>A</w:t>
-      </w:r>
-      <w:r>
-        <w:t>ucune</w:t>
-      </w:r>
-      <w:r>
-        <w:t>.</w:t>
-      </w:r>
-    </w:p>
-    <w:p/>
-    <w:p>
-      <w:r>
-        <w:br w:type="page"/>
-      </w:r>
-    </w:p>
-    <w:p>
-      <w:pPr>
-        <w:pStyle w:val="NormalWeb"/>
-        <w:spacing w:before="0" w:beforeAutospacing="0" w:after="0" w:afterAutospacing="0"/>
-        <w:rPr>
-          <w:rFonts w:ascii="Calibri" w:hAnsi="Calibri" w:cs="Calibri"/>
-          <w:sz w:val="22"/>
-          <w:szCs w:val="22"/>
-        </w:rPr>
-      </w:pPr>
-      <w:r>
-        <w:rPr>
-          <w:rFonts w:ascii="Calibri" w:hAnsi="Calibri" w:cs="Calibri"/>
-          <w:sz w:val="22"/>
-          <w:szCs w:val="22"/>
-        </w:rPr>
-        <w:lastRenderedPageBreak/>
-        <w:t>Fiche descriptive  CU "</w:t>
-      </w:r>
-      <w:r>
-        <w:t>Modification mot de passe</w:t>
-      </w:r>
-      <w:r>
-        <w:t xml:space="preserve"> utilisateur</w:t>
-      </w:r>
-      <w:r>
-        <w:rPr>
-          <w:rFonts w:ascii="Calibri" w:hAnsi="Calibri" w:cs="Calibri"/>
-          <w:sz w:val="22"/>
-          <w:szCs w:val="22"/>
-        </w:rPr>
-        <w:t>"</w:t>
-      </w:r>
-    </w:p>
-    <w:p>
-      <w:pPr>
-        <w:pStyle w:val="NormalWeb"/>
-        <w:spacing w:before="0" w:beforeAutospacing="0" w:after="0" w:afterAutospacing="0"/>
-        <w:rPr>
-          <w:rFonts w:ascii="Calibri" w:hAnsi="Calibri" w:cs="Calibri"/>
-          <w:sz w:val="22"/>
-          <w:szCs w:val="22"/>
-        </w:rPr>
-      </w:pPr>
-      <w:r>
-        <w:rPr>
-          <w:rFonts w:ascii="Calibri" w:hAnsi="Calibri" w:cs="Calibri"/>
-          <w:sz w:val="22"/>
-          <w:szCs w:val="22"/>
-        </w:rPr>
-        <w:t> </w:t>
-      </w:r>
-    </w:p>
-    <w:p>
-      <w:pPr>
-        <w:pStyle w:val="NormalWeb"/>
-        <w:spacing w:before="0" w:beforeAutospacing="0" w:after="0" w:afterAutospacing="0"/>
-        <w:rPr>
-          <w:rFonts w:ascii="Calibri" w:hAnsi="Calibri" w:cs="Calibri"/>
-          <w:sz w:val="22"/>
-          <w:szCs w:val="22"/>
-        </w:rPr>
-      </w:pPr>
-      <w:r>
-        <w:rPr>
-          <w:rFonts w:ascii="Calibri" w:hAnsi="Calibri" w:cs="Calibri"/>
-          <w:b/>
-          <w:bCs/>
-          <w:sz w:val="22"/>
-          <w:szCs w:val="22"/>
-          <w:u w:val="single"/>
-        </w:rPr>
-        <w:t>Auteur : ARNAUVE YEHOUDA</w:t>
-      </w:r>
-    </w:p>
-    <w:p>
-      <w:pPr>
-        <w:pStyle w:val="NormalWeb"/>
-        <w:spacing w:before="0" w:beforeAutospacing="0" w:after="0" w:afterAutospacing="0"/>
-        <w:rPr>
-          <w:rFonts w:ascii="Calibri" w:hAnsi="Calibri" w:cs="Calibri"/>
-          <w:sz w:val="22"/>
-          <w:szCs w:val="22"/>
-        </w:rPr>
-      </w:pPr>
-      <w:r>
-        <w:rPr>
-          <w:rFonts w:ascii="Calibri" w:hAnsi="Calibri" w:cs="Calibri"/>
-          <w:sz w:val="22"/>
-          <w:szCs w:val="22"/>
-        </w:rPr>
-        <w:t> </w:t>
-      </w:r>
-    </w:p>
-    <w:p>
-      <w:pPr>
-        <w:pStyle w:val="NormalWeb"/>
-        <w:spacing w:before="0" w:beforeAutospacing="0" w:after="0" w:afterAutospacing="0"/>
-        <w:rPr>
-          <w:rFonts w:ascii="Calibri" w:hAnsi="Calibri" w:cs="Calibri"/>
-          <w:sz w:val="22"/>
-          <w:szCs w:val="22"/>
-        </w:rPr>
-      </w:pPr>
-      <w:r>
-        <w:rPr>
-          <w:rFonts w:ascii="Calibri" w:hAnsi="Calibri" w:cs="Calibri"/>
-          <w:b/>
-          <w:bCs/>
-          <w:sz w:val="22"/>
-          <w:szCs w:val="22"/>
-          <w:u w:val="single"/>
-        </w:rPr>
-        <w:t>Date modif : 09/05/2014</w:t>
-      </w:r>
-    </w:p>
-    <w:p>
-      <w:pPr>
-        <w:pStyle w:val="NormalWeb"/>
-        <w:spacing w:before="0" w:beforeAutospacing="0" w:after="0" w:afterAutospacing="0"/>
-        <w:rPr>
-          <w:rFonts w:ascii="Calibri" w:hAnsi="Calibri" w:cs="Calibri"/>
-          <w:sz w:val="22"/>
-          <w:szCs w:val="22"/>
-        </w:rPr>
-      </w:pPr>
-      <w:r>
-        <w:rPr>
-          <w:rFonts w:ascii="Calibri" w:hAnsi="Calibri" w:cs="Calibri"/>
-          <w:sz w:val="22"/>
-          <w:szCs w:val="22"/>
-        </w:rPr>
-        <w:t> </w:t>
-      </w:r>
-    </w:p>
-    <w:p>
-      <w:pPr>
-        <w:pStyle w:val="NormalWeb"/>
-        <w:spacing w:before="0" w:beforeAutospacing="0" w:after="0" w:afterAutospacing="0"/>
-        <w:rPr>
-          <w:rFonts w:ascii="Calibri" w:hAnsi="Calibri" w:cs="Calibri"/>
-          <w:sz w:val="22"/>
-          <w:szCs w:val="22"/>
-        </w:rPr>
-      </w:pPr>
-      <w:r>
-        <w:rPr>
-          <w:rFonts w:ascii="Calibri" w:hAnsi="Calibri" w:cs="Calibri"/>
-          <w:b/>
-          <w:bCs/>
-          <w:sz w:val="22"/>
-          <w:szCs w:val="22"/>
-          <w:u w:val="single"/>
-        </w:rPr>
-        <w:t>Démarrage :</w:t>
-      </w:r>
-      <w:r>
-        <w:rPr>
-          <w:rFonts w:ascii="Calibri" w:hAnsi="Calibri" w:cs="Calibri"/>
-          <w:sz w:val="22"/>
-          <w:szCs w:val="22"/>
-        </w:rPr>
-        <w:t xml:space="preserve"> à l'initiative d'un utilisateur</w:t>
-      </w:r>
-    </w:p>
-    <w:p>
-      <w:pPr>
-        <w:pStyle w:val="NormalWeb"/>
-        <w:spacing w:before="0" w:beforeAutospacing="0" w:after="0" w:afterAutospacing="0"/>
-        <w:rPr>
-          <w:rFonts w:ascii="Calibri" w:hAnsi="Calibri" w:cs="Calibri"/>
-          <w:sz w:val="22"/>
-          <w:szCs w:val="22"/>
-        </w:rPr>
-      </w:pPr>
-      <w:r>
-        <w:rPr>
-          <w:rFonts w:ascii="Calibri" w:hAnsi="Calibri" w:cs="Calibri"/>
-          <w:sz w:val="22"/>
-          <w:szCs w:val="22"/>
-        </w:rPr>
-        <w:t> </w:t>
-      </w:r>
-    </w:p>
-    <w:p>
-      <w:pPr>
-        <w:pStyle w:val="NormalWeb"/>
-        <w:spacing w:before="0" w:beforeAutospacing="0" w:after="0" w:afterAutospacing="0"/>
-        <w:rPr>
-          <w:rFonts w:ascii="Calibri" w:hAnsi="Calibri" w:cs="Calibri"/>
-          <w:sz w:val="22"/>
-          <w:szCs w:val="22"/>
-        </w:rPr>
-      </w:pPr>
-      <w:r>
-        <w:rPr>
-          <w:rFonts w:ascii="Calibri" w:hAnsi="Calibri" w:cs="Calibri"/>
-          <w:b/>
-          <w:bCs/>
-          <w:sz w:val="22"/>
-          <w:szCs w:val="22"/>
-          <w:u w:val="single"/>
-        </w:rPr>
-        <w:t>Préconditions :</w:t>
-      </w:r>
-      <w:r>
-        <w:rPr>
-          <w:rFonts w:ascii="Calibri" w:hAnsi="Calibri" w:cs="Calibri"/>
-          <w:sz w:val="22"/>
-          <w:szCs w:val="22"/>
-        </w:rPr>
-        <w:t xml:space="preserve"> utilisateur déjà inscrit</w:t>
-      </w:r>
-      <w:r>
-        <w:rPr>
-          <w:rFonts w:ascii="Calibri" w:hAnsi="Calibri" w:cs="Calibri"/>
-          <w:sz w:val="22"/>
-          <w:szCs w:val="22"/>
-        </w:rPr>
-        <w:t xml:space="preserve"> et conn</w:t>
-      </w:r>
-      <w:r>
-        <w:rPr>
-          <w:rFonts w:ascii="Calibri" w:hAnsi="Calibri" w:cs="Calibri"/>
-          <w:sz w:val="22"/>
-          <w:szCs w:val="22"/>
-        </w:rPr>
-        <w:t>e</w:t>
-      </w:r>
-      <w:r>
-        <w:rPr>
-          <w:rFonts w:ascii="Calibri" w:hAnsi="Calibri" w:cs="Calibri"/>
-          <w:sz w:val="22"/>
-          <w:szCs w:val="22"/>
-        </w:rPr>
-        <w:t>cté</w:t>
-      </w:r>
-    </w:p>
-    <w:p>
-      <w:pPr>
-        <w:pStyle w:val="NormalWeb"/>
-        <w:spacing w:before="0" w:beforeAutospacing="0" w:after="0" w:afterAutospacing="0"/>
-        <w:rPr>
-          <w:rFonts w:ascii="Calibri" w:hAnsi="Calibri" w:cs="Calibri"/>
-          <w:sz w:val="22"/>
-          <w:szCs w:val="22"/>
-        </w:rPr>
-      </w:pPr>
-      <w:r>
-        <w:rPr>
-          <w:rFonts w:ascii="Calibri" w:hAnsi="Calibri" w:cs="Calibri"/>
-          <w:sz w:val="22"/>
-          <w:szCs w:val="22"/>
-        </w:rPr>
-        <w:t> </w:t>
-      </w:r>
-    </w:p>
-    <w:p>
-      <w:pPr>
-        <w:pStyle w:val="NormalWeb"/>
-        <w:spacing w:before="0" w:beforeAutospacing="0" w:after="0" w:afterAutospacing="0"/>
-        <w:rPr>
-          <w:rFonts w:ascii="Calibri" w:hAnsi="Calibri" w:cs="Calibri"/>
-          <w:sz w:val="22"/>
-          <w:szCs w:val="22"/>
-        </w:rPr>
-      </w:pPr>
-      <w:r>
-        <w:rPr>
-          <w:rFonts w:ascii="Calibri" w:hAnsi="Calibri" w:cs="Calibri"/>
-          <w:b/>
-          <w:bCs/>
-          <w:sz w:val="22"/>
-          <w:szCs w:val="22"/>
-          <w:u w:val="single"/>
-        </w:rPr>
-        <w:t>Dialogue :</w:t>
-      </w:r>
-      <w:r>
-        <w:rPr>
-          <w:rFonts w:ascii="Calibri" w:hAnsi="Calibri" w:cs="Calibri"/>
-          <w:sz w:val="22"/>
-          <w:szCs w:val="22"/>
-        </w:rPr>
-        <w:t xml:space="preserve"> </w:t>
-      </w:r>
-    </w:p>
-    <w:p>
-      <w:pPr>
-        <w:pStyle w:val="NormalWeb"/>
-        <w:spacing w:before="0" w:beforeAutospacing="0" w:after="0" w:afterAutospacing="0"/>
-        <w:rPr>
-          <w:rFonts w:ascii="Calibri" w:hAnsi="Calibri" w:cs="Calibri"/>
-          <w:sz w:val="22"/>
-          <w:szCs w:val="22"/>
-        </w:rPr>
-      </w:pPr>
-      <w:r>
-        <w:rPr>
-          <w:rFonts w:ascii="Calibri" w:hAnsi="Calibri" w:cs="Calibri"/>
-          <w:sz w:val="22"/>
-          <w:szCs w:val="22"/>
-          <w:u w:val="single"/>
-        </w:rPr>
-        <w:t xml:space="preserve">Scénario nominal </w:t>
-      </w:r>
-    </w:p>
-    <w:tbl>
-      <w:tblPr>
-        <w:tblStyle w:val="Grilledutableau"/>
-        <w:tblpPr w:leftFromText="141" w:rightFromText="141" w:vertAnchor="page" w:horzAnchor="margin" w:tblpY="5131"/>
-        <w:tblW w:w="0" w:type="auto"/>
-        <w:tblLook w:val="04A0" w:firstRow="1" w:lastRow="0" w:firstColumn="1" w:lastColumn="0" w:noHBand="0" w:noVBand="1"/>
-      </w:tblPr>
-      <w:tblGrid>
-        <w:gridCol w:w="4606"/>
-        <w:gridCol w:w="4606"/>
-      </w:tblGrid>
-      <w:tr>
-        <w:tc>
-          <w:tcPr>
-            <w:tcW w:w="9212" w:type="dxa"/>
-            <w:gridSpan w:val="2"/>
-          </w:tcPr>
-          <w:p>
-            <w:pPr>
-              <w:jc w:val="center"/>
-            </w:pPr>
-            <w:r>
-              <w:t>Fiche consulter ces évènements</w:t>
-            </w:r>
-          </w:p>
-        </w:tc>
-      </w:tr>
-      <w:tr>
-        <w:tc>
-          <w:tcPr>
-            <w:tcW w:w="4606" w:type="dxa"/>
-          </w:tcPr>
-          <w:p>
-            <w:r>
-              <w:t>Utilisateur</w:t>
-            </w:r>
-          </w:p>
-        </w:tc>
-        <w:tc>
-          <w:tcPr>
-            <w:tcW w:w="4606" w:type="dxa"/>
-          </w:tcPr>
-          <w:p>
-            <w:r>
-              <w:t>Système</w:t>
-            </w:r>
-          </w:p>
-        </w:tc>
-      </w:tr>
-      <w:tr>
-        <w:tc>
-          <w:tcPr>
-            <w:tcW w:w="4606" w:type="dxa"/>
-          </w:tcPr>
-          <w:p>
-            <w:r>
-              <w:t xml:space="preserve">10) </w:t>
-            </w:r>
-            <w:r>
-              <w:t>entre les information</w:t>
-            </w:r>
-            <w:r>
-              <w:t>s</w:t>
-            </w:r>
-            <w:r>
-              <w:t xml:space="preserve"> de modification de profil</w:t>
-            </w:r>
-          </w:p>
-        </w:tc>
-        <w:tc>
-          <w:tcPr>
-            <w:tcW w:w="4606" w:type="dxa"/>
-          </w:tcPr>
-          <w:p/>
-        </w:tc>
-      </w:tr>
-      <w:tr>
-        <w:tc>
-          <w:tcPr>
-            <w:tcW w:w="4606" w:type="dxa"/>
-          </w:tcPr>
-          <w:p/>
-        </w:tc>
-        <w:tc>
-          <w:tcPr>
-            <w:tcW w:w="4606" w:type="dxa"/>
-          </w:tcPr>
-          <w:p>
-            <w:r>
-              <w:t>2</w:t>
-            </w:r>
-            <w:r>
-              <w:t xml:space="preserve">0) Vérification </w:t>
-            </w:r>
-            <w:r>
-              <w:t>de l’ancien mot de passe</w:t>
-            </w:r>
-          </w:p>
-        </w:tc>
-      </w:tr>
-      <w:tr>
-        <w:tc>
-          <w:tcPr>
-            <w:tcW w:w="4606" w:type="dxa"/>
-          </w:tcPr>
-          <w:p/>
-        </w:tc>
-        <w:tc>
-          <w:tcPr>
-            <w:tcW w:w="4606" w:type="dxa"/>
-          </w:tcPr>
-          <w:p>
-            <w:r>
-              <w:t>3</w:t>
-            </w:r>
-            <w:r>
-              <w:t xml:space="preserve">0) </w:t>
-            </w:r>
-            <w:r>
-              <w:t>modification en base de donnée du mot de passe</w:t>
-            </w:r>
-          </w:p>
-        </w:tc>
-      </w:tr>
-    </w:tbl>
-    <w:p/>
-    <w:p>
-      <w:pPr>
-        <w:rPr>
-          <w:rFonts w:ascii="Calibri" w:hAnsi="Calibri" w:cs="Calibri"/>
-        </w:rPr>
-      </w:pPr>
-      <w:r>
-        <w:rPr>
-          <w:u w:val="single"/>
-        </w:rPr>
-        <w:t xml:space="preserve">Scénario Alternatif : </w:t>
-      </w:r>
-      <w:r>
-        <w:rPr>
-          <w:u w:val="single"/>
-        </w:rPr>
-        <w:br/>
-      </w:r>
-      <w:r>
-        <w:rPr>
-          <w:rFonts w:ascii="Calibri" w:hAnsi="Calibri" w:cs="Calibri"/>
-        </w:rPr>
-        <w:t>A1 / l</w:t>
-      </w:r>
-      <w:r>
-        <w:rPr>
-          <w:rFonts w:ascii="Calibri" w:hAnsi="Calibri" w:cs="Calibri"/>
-        </w:rPr>
-        <w:t>’ancien</w:t>
-      </w:r>
-      <w:r>
-        <w:rPr>
-          <w:rFonts w:ascii="Calibri" w:hAnsi="Calibri" w:cs="Calibri"/>
-        </w:rPr>
-        <w:t xml:space="preserve"> mot de passe est </w:t>
-      </w:r>
-      <w:r>
-        <w:rPr>
-          <w:rFonts w:ascii="Calibri" w:hAnsi="Calibri" w:cs="Calibri"/>
-        </w:rPr>
-        <w:t>incorrect</w:t>
-      </w:r>
-      <w:r>
-        <w:rPr>
-          <w:rFonts w:ascii="Calibri" w:hAnsi="Calibri" w:cs="Calibri"/>
-        </w:rPr>
-        <w:br/>
-        <w:t xml:space="preserve">     position </w:t>
-      </w:r>
-      <w:r>
-        <w:rPr>
-          <w:rFonts w:ascii="Calibri" w:hAnsi="Calibri" w:cs="Calibri"/>
-        </w:rPr>
-        <w:t>2</w:t>
-      </w:r>
-      <w:r>
-        <w:rPr>
-          <w:rFonts w:ascii="Calibri" w:hAnsi="Calibri" w:cs="Calibri"/>
-        </w:rPr>
         <w:t xml:space="preserve">1) affichage de message d’erreur </w:t>
       </w:r>
       <w:r>
@@ -1896,10 +2263,13 @@
     </w:p>
     <w:p>
       <w:r>
-        <w:t>Mot de passe modifié en base de donnée</w:t>
-      </w:r>
-      <w:bookmarkStart w:id="0" w:name="_GoBack"/>
-      <w:bookmarkEnd w:id="0"/>
+        <w:t xml:space="preserve">Mot de passe modifié en base de </w:t>
+      </w:r>
+      <w:proofErr w:type="gramStart"/>
+      <w:r>
+        <w:t>donnée</w:t>
+      </w:r>
+      <w:proofErr w:type="gramEnd"/>
     </w:p>
     <w:p/>
     <w:p/>

</xml_diff>

<commit_message>
CU & diagramme de séquences gestion utilisateur
</commit_message>
<xml_diff>
--- a/UML/Cas d'utilisation gestion utilisateur.docx
+++ b/UML/Cas d'utilisation gestion utilisateur.docx
@@ -111,31 +111,7 @@
           <w:szCs w:val="22"/>
           <w:u w:val="single"/>
         </w:rPr>
-        <w:t xml:space="preserve">Date </w:t>
-      </w:r>
-      <w:proofErr w:type="spellStart"/>
-      <w:r>
-        <w:rPr>
-          <w:rFonts w:ascii="Calibri" w:hAnsi="Calibri" w:cs="Calibri"/>
-          <w:b/>
-          <w:bCs/>
-          <w:sz w:val="22"/>
-          <w:szCs w:val="22"/>
-          <w:u w:val="single"/>
-        </w:rPr>
-        <w:t>modif</w:t>
-      </w:r>
-      <w:proofErr w:type="spellEnd"/>
-      <w:r>
-        <w:rPr>
-          <w:rFonts w:ascii="Calibri" w:hAnsi="Calibri" w:cs="Calibri"/>
-          <w:b/>
-          <w:bCs/>
-          <w:sz w:val="22"/>
-          <w:szCs w:val="22"/>
-          <w:u w:val="single"/>
-        </w:rPr>
-        <w:t xml:space="preserve"> : </w:t>
+        <w:t xml:space="preserve">Date modif : </w:t>
       </w:r>
       <w:r>
         <w:rPr>
@@ -358,15 +334,7 @@
     </w:p>
     <w:p>
       <w:r>
-        <w:t xml:space="preserve"> 20) : </w:t>
-      </w:r>
-      <w:proofErr w:type="gramStart"/>
-      <w:r>
-        <w:t>l’utilisateur</w:t>
-      </w:r>
-      <w:proofErr w:type="gramEnd"/>
-      <w:r>
-        <w:t xml:space="preserve"> </w:t>
+        <w:t xml:space="preserve"> 20) : l’utilisateur </w:t>
       </w:r>
       <w:r>
         <w:t>exis</w:t>
@@ -498,15 +466,7 @@
           </w:tcPr>
           <w:p>
             <w:r>
-              <w:t xml:space="preserve">30) insérer le nouvel utilisateur en base de donné et envoi de mail </w:t>
-            </w:r>
-            <w:proofErr w:type="spellStart"/>
-            <w:r>
-              <w:t>a</w:t>
-            </w:r>
-            <w:proofErr w:type="spellEnd"/>
-            <w:r>
-              <w:t xml:space="preserve"> l’utilisateur</w:t>
+              <w:t>30) insérer le nouvel utilisateur en base de donné et envoi de mail a l’utilisateur</w:t>
             </w:r>
           </w:p>
         </w:tc>
@@ -549,13 +509,8 @@
     </w:p>
     <w:p>
       <w:r>
-        <w:t xml:space="preserve">Un nouvel utilisateur en base de </w:t>
-      </w:r>
-      <w:proofErr w:type="gramStart"/>
-      <w:r>
-        <w:t>donnée</w:t>
-      </w:r>
-      <w:proofErr w:type="gramEnd"/>
+        <w:t>Un nouvel utilisateur en base de donnée</w:t>
+      </w:r>
     </w:p>
     <w:p>
       <w:pPr>
@@ -881,31 +836,7 @@
           <w:szCs w:val="22"/>
           <w:u w:val="single"/>
         </w:rPr>
-        <w:t xml:space="preserve">Date </w:t>
-      </w:r>
-      <w:proofErr w:type="spellStart"/>
-      <w:r>
-        <w:rPr>
-          <w:rFonts w:ascii="Calibri" w:hAnsi="Calibri" w:cs="Calibri"/>
-          <w:b/>
-          <w:bCs/>
-          <w:sz w:val="22"/>
-          <w:szCs w:val="22"/>
-          <w:u w:val="single"/>
-        </w:rPr>
-        <w:t>modif</w:t>
-      </w:r>
-      <w:proofErr w:type="spellEnd"/>
-      <w:r>
-        <w:rPr>
-          <w:rFonts w:ascii="Calibri" w:hAnsi="Calibri" w:cs="Calibri"/>
-          <w:b/>
-          <w:bCs/>
-          <w:sz w:val="22"/>
-          <w:szCs w:val="22"/>
-          <w:u w:val="single"/>
-        </w:rPr>
-        <w:t xml:space="preserve"> : 0</w:t>
+        <w:t>Date modif : 0</w:t>
       </w:r>
       <w:r>
         <w:rPr>
@@ -1221,27 +1152,14 @@
             <w:r>
               <w:t xml:space="preserve">0) Vérification si l’e-mail et le login </w:t>
             </w:r>
-            <w:proofErr w:type="spellStart"/>
-            <w:r>
-              <w:t>éxiste</w:t>
-            </w:r>
-            <w:proofErr w:type="spellEnd"/>
-            <w:r>
-              <w:t xml:space="preserve"> </w:t>
+            <w:r>
+              <w:t xml:space="preserve">éxiste </w:t>
             </w:r>
             <w:r>
               <w:t>en base</w:t>
             </w:r>
             <w:r>
-              <w:t xml:space="preserve"> et le </w:t>
-            </w:r>
-            <w:proofErr w:type="spellStart"/>
-            <w:r>
-              <w:t>meme</w:t>
-            </w:r>
-            <w:proofErr w:type="spellEnd"/>
-            <w:r>
-              <w:t xml:space="preserve"> mot de passe</w:t>
+              <w:t xml:space="preserve"> et le meme mot de passe</w:t>
             </w:r>
           </w:p>
         </w:tc>
@@ -1297,21 +1215,7 @@
         <w:rPr>
           <w:rFonts w:ascii="Calibri" w:hAnsi="Calibri" w:cs="Calibri"/>
         </w:rPr>
-        <w:t xml:space="preserve">A1 / le login </w:t>
-      </w:r>
-      <w:proofErr w:type="gramStart"/>
-      <w:r>
-        <w:rPr>
-          <w:rFonts w:ascii="Calibri" w:hAnsi="Calibri" w:cs="Calibri"/>
-        </w:rPr>
-        <w:t>( ou</w:t>
-      </w:r>
-      <w:proofErr w:type="gramEnd"/>
-      <w:r>
-        <w:rPr>
-          <w:rFonts w:ascii="Calibri" w:hAnsi="Calibri" w:cs="Calibri"/>
-        </w:rPr>
-        <w:t xml:space="preserve"> l’email ) ou le mot de passe n’est pas en base de donnée</w:t>
+        <w:t>A1 / le login ( ou l’email ) ou le mot de passe n’est pas en base de donnée</w:t>
       </w:r>
       <w:r>
         <w:rPr>
@@ -1324,21 +1228,7 @@
           <w:rFonts w:ascii="Calibri" w:hAnsi="Calibri" w:cs="Calibri"/>
         </w:rPr>
         <w:br/>
-        <w:t xml:space="preserve">     </w:t>
-      </w:r>
-      <w:proofErr w:type="gramStart"/>
-      <w:r>
-        <w:rPr>
-          <w:rFonts w:ascii="Calibri" w:hAnsi="Calibri" w:cs="Calibri"/>
-        </w:rPr>
-        <w:t>position</w:t>
-      </w:r>
-      <w:proofErr w:type="gramEnd"/>
-      <w:r>
-        <w:rPr>
-          <w:rFonts w:ascii="Calibri" w:hAnsi="Calibri" w:cs="Calibri"/>
-        </w:rPr>
-        <w:t xml:space="preserve"> </w:t>
+        <w:t xml:space="preserve">     position </w:t>
       </w:r>
       <w:r>
         <w:rPr>
@@ -1377,19 +1267,11 @@
         </w:rPr>
         <w:t xml:space="preserve">essayer ou </w:t>
       </w:r>
-      <w:proofErr w:type="spellStart"/>
-      <w:r>
-        <w:rPr>
-          <w:rFonts w:ascii="Calibri" w:hAnsi="Calibri" w:cs="Calibri"/>
-        </w:rPr>
-        <w:t>reinitialisation</w:t>
-      </w:r>
-      <w:proofErr w:type="spellEnd"/>
-      <w:r>
-        <w:rPr>
-          <w:rFonts w:ascii="Calibri" w:hAnsi="Calibri" w:cs="Calibri"/>
-        </w:rPr>
-        <w:t xml:space="preserve"> du mot de passe</w:t>
+      <w:r>
+        <w:rPr>
+          <w:rFonts w:ascii="Calibri" w:hAnsi="Calibri" w:cs="Calibri"/>
+        </w:rPr>
+        <w:t>reinitialisation du mot de passe</w:t>
       </w:r>
       <w:r>
         <w:rPr>
@@ -1596,21 +1478,7 @@
               <w:rPr>
                 <w:rFonts w:ascii="Calibri" w:hAnsi="Calibri" w:cs="Calibri"/>
               </w:rPr>
-              <w:t xml:space="preserve">40) envoi email avec nouveau mot de passe </w:t>
-            </w:r>
-            <w:proofErr w:type="spellStart"/>
-            <w:r>
-              <w:rPr>
-                <w:rFonts w:ascii="Calibri" w:hAnsi="Calibri" w:cs="Calibri"/>
-              </w:rPr>
-              <w:t>a</w:t>
-            </w:r>
-            <w:proofErr w:type="spellEnd"/>
-            <w:r>
-              <w:rPr>
-                <w:rFonts w:ascii="Calibri" w:hAnsi="Calibri" w:cs="Calibri"/>
-              </w:rPr>
-              <w:t xml:space="preserve"> l’utilisateur</w:t>
+              <w:t>40) envoi email avec nouveau mot de passe a l’utilisateur</w:t>
             </w:r>
           </w:p>
         </w:tc>
@@ -1634,17 +1502,8 @@
           <w:rFonts w:ascii="Calibri" w:hAnsi="Calibri" w:cs="Calibri"/>
           <w:u w:val="single"/>
         </w:rPr>
-        <w:t>Post-condition alternatif </w:t>
-      </w:r>
-      <w:proofErr w:type="gramStart"/>
-      <w:r>
-        <w:rPr>
-          <w:rFonts w:ascii="Calibri" w:hAnsi="Calibri" w:cs="Calibri"/>
-          <w:u w:val="single"/>
-        </w:rPr>
-        <w:t>:</w:t>
-      </w:r>
-      <w:proofErr w:type="gramEnd"/>
+        <w:t>Post-condition alternatif :</w:t>
+      </w:r>
       <w:r>
         <w:rPr>
           <w:rFonts w:ascii="Calibri" w:hAnsi="Calibri" w:cs="Calibri"/>
@@ -1677,16 +1536,7 @@
           <w:rFonts w:ascii="Calibri" w:hAnsi="Calibri" w:cs="Calibri"/>
           <w:u w:val="single"/>
         </w:rPr>
-        <w:t>Post-c</w:t>
-      </w:r>
-      <w:bookmarkStart w:id="0" w:name="_GoBack"/>
-      <w:bookmarkEnd w:id="0"/>
-      <w:r>
-        <w:rPr>
-          <w:rFonts w:ascii="Calibri" w:hAnsi="Calibri" w:cs="Calibri"/>
-          <w:u w:val="single"/>
-        </w:rPr>
-        <w:t>ondition :</w:t>
+        <w:t>Post-condition :</w:t>
       </w:r>
     </w:p>
     <w:p>
@@ -1726,10 +1576,7 @@
         <w:t>Fiche descriptive  CU "</w:t>
       </w:r>
       <w:r>
-        <w:t>Modification mot de passe</w:t>
-      </w:r>
-      <w:r>
-        <w:t xml:space="preserve"> utilisateur</w:t>
+        <w:t>Modification mot de passe utilisateur</w:t>
       </w:r>
       <w:r>
         <w:rPr>
@@ -1819,9 +1666,38 @@
           <w:szCs w:val="22"/>
           <w:u w:val="single"/>
         </w:rPr>
-        <w:t xml:space="preserve">Date </w:t>
-      </w:r>
-      <w:proofErr w:type="spellStart"/>
+        <w:t>Date modif : 09/05/2014</w:t>
+      </w:r>
+    </w:p>
+    <w:p>
+      <w:pPr>
+        <w:pStyle w:val="NormalWeb"/>
+        <w:spacing w:before="0" w:beforeAutospacing="0" w:after="0" w:afterAutospacing="0"/>
+        <w:rPr>
+          <w:rFonts w:ascii="Calibri" w:hAnsi="Calibri" w:cs="Calibri"/>
+          <w:sz w:val="22"/>
+          <w:szCs w:val="22"/>
+        </w:rPr>
+      </w:pPr>
+      <w:r>
+        <w:rPr>
+          <w:rFonts w:ascii="Calibri" w:hAnsi="Calibri" w:cs="Calibri"/>
+          <w:sz w:val="22"/>
+          <w:szCs w:val="22"/>
+        </w:rPr>
+        <w:t> </w:t>
+      </w:r>
+    </w:p>
+    <w:p>
+      <w:pPr>
+        <w:pStyle w:val="NormalWeb"/>
+        <w:spacing w:before="0" w:beforeAutospacing="0" w:after="0" w:afterAutospacing="0"/>
+        <w:rPr>
+          <w:rFonts w:ascii="Calibri" w:hAnsi="Calibri" w:cs="Calibri"/>
+          <w:sz w:val="22"/>
+          <w:szCs w:val="22"/>
+        </w:rPr>
+      </w:pPr>
       <w:r>
         <w:rPr>
           <w:rFonts w:ascii="Calibri" w:hAnsi="Calibri" w:cs="Calibri"/>
@@ -1831,9 +1707,46 @@
           <w:szCs w:val="22"/>
           <w:u w:val="single"/>
         </w:rPr>
-        <w:t>modif</w:t>
-      </w:r>
-      <w:proofErr w:type="spellEnd"/>
+        <w:t>Démarrage :</w:t>
+      </w:r>
+      <w:r>
+        <w:rPr>
+          <w:rFonts w:ascii="Calibri" w:hAnsi="Calibri" w:cs="Calibri"/>
+          <w:sz w:val="22"/>
+          <w:szCs w:val="22"/>
+        </w:rPr>
+        <w:t xml:space="preserve"> à l'initiative d'un utilisateur</w:t>
+      </w:r>
+    </w:p>
+    <w:p>
+      <w:pPr>
+        <w:pStyle w:val="NormalWeb"/>
+        <w:spacing w:before="0" w:beforeAutospacing="0" w:after="0" w:afterAutospacing="0"/>
+        <w:rPr>
+          <w:rFonts w:ascii="Calibri" w:hAnsi="Calibri" w:cs="Calibri"/>
+          <w:sz w:val="22"/>
+          <w:szCs w:val="22"/>
+        </w:rPr>
+      </w:pPr>
+      <w:r>
+        <w:rPr>
+          <w:rFonts w:ascii="Calibri" w:hAnsi="Calibri" w:cs="Calibri"/>
+          <w:sz w:val="22"/>
+          <w:szCs w:val="22"/>
+        </w:rPr>
+        <w:t> </w:t>
+      </w:r>
+    </w:p>
+    <w:p>
+      <w:pPr>
+        <w:pStyle w:val="NormalWeb"/>
+        <w:spacing w:before="0" w:beforeAutospacing="0" w:after="0" w:afterAutospacing="0"/>
+        <w:rPr>
+          <w:rFonts w:ascii="Calibri" w:hAnsi="Calibri" w:cs="Calibri"/>
+          <w:sz w:val="22"/>
+          <w:szCs w:val="22"/>
+        </w:rPr>
+      </w:pPr>
       <w:r>
         <w:rPr>
           <w:rFonts w:ascii="Calibri" w:hAnsi="Calibri" w:cs="Calibri"/>
@@ -1843,96 +1756,6 @@
           <w:szCs w:val="22"/>
           <w:u w:val="single"/>
         </w:rPr>
-        <w:t xml:space="preserve"> : 09/05/2014</w:t>
-      </w:r>
-    </w:p>
-    <w:p>
-      <w:pPr>
-        <w:pStyle w:val="NormalWeb"/>
-        <w:spacing w:before="0" w:beforeAutospacing="0" w:after="0" w:afterAutospacing="0"/>
-        <w:rPr>
-          <w:rFonts w:ascii="Calibri" w:hAnsi="Calibri" w:cs="Calibri"/>
-          <w:sz w:val="22"/>
-          <w:szCs w:val="22"/>
-        </w:rPr>
-      </w:pPr>
-      <w:r>
-        <w:rPr>
-          <w:rFonts w:ascii="Calibri" w:hAnsi="Calibri" w:cs="Calibri"/>
-          <w:sz w:val="22"/>
-          <w:szCs w:val="22"/>
-        </w:rPr>
-        <w:t> </w:t>
-      </w:r>
-    </w:p>
-    <w:p>
-      <w:pPr>
-        <w:pStyle w:val="NormalWeb"/>
-        <w:spacing w:before="0" w:beforeAutospacing="0" w:after="0" w:afterAutospacing="0"/>
-        <w:rPr>
-          <w:rFonts w:ascii="Calibri" w:hAnsi="Calibri" w:cs="Calibri"/>
-          <w:sz w:val="22"/>
-          <w:szCs w:val="22"/>
-        </w:rPr>
-      </w:pPr>
-      <w:r>
-        <w:rPr>
-          <w:rFonts w:ascii="Calibri" w:hAnsi="Calibri" w:cs="Calibri"/>
-          <w:b/>
-          <w:bCs/>
-          <w:sz w:val="22"/>
-          <w:szCs w:val="22"/>
-          <w:u w:val="single"/>
-        </w:rPr>
-        <w:t>Démarrage :</w:t>
-      </w:r>
-      <w:r>
-        <w:rPr>
-          <w:rFonts w:ascii="Calibri" w:hAnsi="Calibri" w:cs="Calibri"/>
-          <w:sz w:val="22"/>
-          <w:szCs w:val="22"/>
-        </w:rPr>
-        <w:t xml:space="preserve"> à l'initiative d'un utilisateur</w:t>
-      </w:r>
-    </w:p>
-    <w:p>
-      <w:pPr>
-        <w:pStyle w:val="NormalWeb"/>
-        <w:spacing w:before="0" w:beforeAutospacing="0" w:after="0" w:afterAutospacing="0"/>
-        <w:rPr>
-          <w:rFonts w:ascii="Calibri" w:hAnsi="Calibri" w:cs="Calibri"/>
-          <w:sz w:val="22"/>
-          <w:szCs w:val="22"/>
-        </w:rPr>
-      </w:pPr>
-      <w:r>
-        <w:rPr>
-          <w:rFonts w:ascii="Calibri" w:hAnsi="Calibri" w:cs="Calibri"/>
-          <w:sz w:val="22"/>
-          <w:szCs w:val="22"/>
-        </w:rPr>
-        <w:t> </w:t>
-      </w:r>
-    </w:p>
-    <w:p>
-      <w:pPr>
-        <w:pStyle w:val="NormalWeb"/>
-        <w:spacing w:before="0" w:beforeAutospacing="0" w:after="0" w:afterAutospacing="0"/>
-        <w:rPr>
-          <w:rFonts w:ascii="Calibri" w:hAnsi="Calibri" w:cs="Calibri"/>
-          <w:sz w:val="22"/>
-          <w:szCs w:val="22"/>
-        </w:rPr>
-      </w:pPr>
-      <w:r>
-        <w:rPr>
-          <w:rFonts w:ascii="Calibri" w:hAnsi="Calibri" w:cs="Calibri"/>
-          <w:b/>
-          <w:bCs/>
-          <w:sz w:val="22"/>
-          <w:szCs w:val="22"/>
-          <w:u w:val="single"/>
-        </w:rPr>
         <w:t>Préconditions :</w:t>
       </w:r>
       <w:r>
@@ -1941,31 +1764,7 @@
           <w:sz w:val="22"/>
           <w:szCs w:val="22"/>
         </w:rPr>
-        <w:t xml:space="preserve"> utilisateur déjà inscrit</w:t>
-      </w:r>
-      <w:r>
-        <w:rPr>
-          <w:rFonts w:ascii="Calibri" w:hAnsi="Calibri" w:cs="Calibri"/>
-          <w:sz w:val="22"/>
-          <w:szCs w:val="22"/>
-        </w:rPr>
-        <w:t xml:space="preserve"> et conn</w:t>
-      </w:r>
-      <w:r>
-        <w:rPr>
-          <w:rFonts w:ascii="Calibri" w:hAnsi="Calibri" w:cs="Calibri"/>
-          <w:sz w:val="22"/>
-          <w:szCs w:val="22"/>
-        </w:rPr>
-        <w:t>e</w:t>
-      </w:r>
-      <w:r>
-        <w:rPr>
-          <w:rFonts w:ascii="Calibri" w:hAnsi="Calibri" w:cs="Calibri"/>
-          <w:sz w:val="22"/>
-          <w:szCs w:val="22"/>
-        </w:rPr>
-        <w:t>cté</w:t>
+        <w:t xml:space="preserve"> utilisateur déjà inscrit et connecté</w:t>
       </w:r>
     </w:p>
     <w:p>
@@ -2059,10 +1858,7 @@
               <w:jc w:val="center"/>
             </w:pPr>
             <w:r>
-              <w:t xml:space="preserve">Fiche </w:t>
-            </w:r>
-            <w:r>
-              <w:t>modification mot de passe</w:t>
+              <w:t>Fiche modification mot de passe</w:t>
             </w:r>
           </w:p>
         </w:tc>
@@ -2096,16 +1892,7 @@
           </w:tcPr>
           <w:p>
             <w:r>
-              <w:t xml:space="preserve">10) </w:t>
-            </w:r>
-            <w:r>
-              <w:t>entre les information</w:t>
-            </w:r>
-            <w:r>
-              <w:t>s</w:t>
-            </w:r>
-            <w:r>
-              <w:t xml:space="preserve"> de modification de profil</w:t>
+              <w:t>10) entre les informations de modification de profil</w:t>
             </w:r>
           </w:p>
         </w:tc>
@@ -2129,13 +1916,7 @@
           </w:tcPr>
           <w:p>
             <w:r>
-              <w:t>2</w:t>
-            </w:r>
-            <w:r>
-              <w:t xml:space="preserve">0) Vérification </w:t>
-            </w:r>
-            <w:r>
-              <w:t>de l’ancien mot de passe</w:t>
+              <w:t>20) Vérification de l’ancien mot de passe</w:t>
             </w:r>
           </w:p>
         </w:tc>
@@ -2153,13 +1934,7 @@
           </w:tcPr>
           <w:p>
             <w:r>
-              <w:t>3</w:t>
-            </w:r>
-            <w:r>
-              <w:t xml:space="preserve">0) </w:t>
-            </w:r>
-            <w:r>
-              <w:t>modification en base de donnée du mot de passe</w:t>
+              <w:t>30) modification en base de donnée du mot de passe</w:t>
             </w:r>
           </w:p>
         </w:tc>
@@ -2188,51 +1963,1482 @@
         <w:rPr>
           <w:rFonts w:ascii="Calibri" w:hAnsi="Calibri" w:cs="Calibri"/>
         </w:rPr>
-        <w:t>A1 / l</w:t>
-      </w:r>
-      <w:r>
-        <w:rPr>
-          <w:rFonts w:ascii="Calibri" w:hAnsi="Calibri" w:cs="Calibri"/>
-        </w:rPr>
-        <w:t>’ancien</w:t>
-      </w:r>
-      <w:r>
-        <w:rPr>
-          <w:rFonts w:ascii="Calibri" w:hAnsi="Calibri" w:cs="Calibri"/>
-        </w:rPr>
-        <w:t xml:space="preserve"> mot de passe est </w:t>
-      </w:r>
-      <w:r>
-        <w:rPr>
-          <w:rFonts w:ascii="Calibri" w:hAnsi="Calibri" w:cs="Calibri"/>
-        </w:rPr>
-        <w:t>incorrect</w:t>
+        <w:t>A1 / l’ancien mot de passe est incorrect</w:t>
       </w:r>
       <w:r>
         <w:rPr>
           <w:rFonts w:ascii="Calibri" w:hAnsi="Calibri" w:cs="Calibri"/>
         </w:rPr>
         <w:br/>
-        <w:t xml:space="preserve">     position </w:t>
-      </w:r>
-      <w:r>
-        <w:rPr>
-          <w:rFonts w:ascii="Calibri" w:hAnsi="Calibri" w:cs="Calibri"/>
-        </w:rPr>
-        <w:t>2</w:t>
-      </w:r>
-      <w:r>
-        <w:rPr>
-          <w:rFonts w:ascii="Calibri" w:hAnsi="Calibri" w:cs="Calibri"/>
-        </w:rPr>
-        <w:t xml:space="preserve">1) affichage de message d’erreur </w:t>
+        <w:t xml:space="preserve">     position 21) affichage de message d’erreur </w:t>
       </w:r>
       <w:r>
         <w:rPr>
           <w:rFonts w:ascii="Calibri" w:hAnsi="Calibri" w:cs="Calibri"/>
         </w:rPr>
         <w:br/>
-        <w:t xml:space="preserve">retour en position </w:t>
+        <w:t>retour en position 10.</w:t>
+      </w:r>
+    </w:p>
+    <w:p>
+      <w:pPr>
+        <w:rPr>
+          <w:rFonts w:ascii="Calibri" w:hAnsi="Calibri" w:cs="Calibri"/>
+        </w:rPr>
+      </w:pPr>
+      <w:r>
+        <w:rPr>
+          <w:rFonts w:ascii="Calibri" w:hAnsi="Calibri" w:cs="Calibri"/>
+          <w:u w:val="single"/>
+        </w:rPr>
+        <w:t>Post-condition :</w:t>
+      </w:r>
+    </w:p>
+    <w:p>
+      <w:r>
+        <w:t>Mot de passe modifié en base de donnée</w:t>
+      </w:r>
+    </w:p>
+    <w:p/>
+    <w:p>
+      <w:r>
+        <w:br w:type="page"/>
+      </w:r>
+    </w:p>
+    <w:p>
+      <w:pPr>
+        <w:pStyle w:val="NormalWeb"/>
+        <w:spacing w:before="0" w:beforeAutospacing="0" w:after="0" w:afterAutospacing="0"/>
+        <w:rPr>
+          <w:rFonts w:ascii="Calibri" w:hAnsi="Calibri" w:cs="Calibri"/>
+          <w:sz w:val="22"/>
+          <w:szCs w:val="22"/>
+        </w:rPr>
+      </w:pPr>
+      <w:r>
+        <w:rPr>
+          <w:rFonts w:ascii="Calibri" w:hAnsi="Calibri" w:cs="Calibri"/>
+          <w:sz w:val="22"/>
+          <w:szCs w:val="22"/>
+        </w:rPr>
+        <w:lastRenderedPageBreak/>
+        <w:t>Fiche descriptive  CU "</w:t>
+      </w:r>
+      <w:r>
+        <w:t>Supprimer un utilisateur</w:t>
+      </w:r>
+      <w:r>
+        <w:rPr>
+          <w:rFonts w:ascii="Calibri" w:hAnsi="Calibri" w:cs="Calibri"/>
+          <w:sz w:val="22"/>
+          <w:szCs w:val="22"/>
+        </w:rPr>
+        <w:t>"</w:t>
+      </w:r>
+    </w:p>
+    <w:p>
+      <w:pPr>
+        <w:pStyle w:val="NormalWeb"/>
+        <w:spacing w:before="0" w:beforeAutospacing="0" w:after="0" w:afterAutospacing="0"/>
+        <w:rPr>
+          <w:rFonts w:ascii="Calibri" w:hAnsi="Calibri" w:cs="Calibri"/>
+          <w:sz w:val="22"/>
+          <w:szCs w:val="22"/>
+        </w:rPr>
+      </w:pPr>
+      <w:r>
+        <w:rPr>
+          <w:rFonts w:ascii="Calibri" w:hAnsi="Calibri" w:cs="Calibri"/>
+          <w:sz w:val="22"/>
+          <w:szCs w:val="22"/>
+        </w:rPr>
+        <w:t> </w:t>
+      </w:r>
+    </w:p>
+    <w:p>
+      <w:pPr>
+        <w:pStyle w:val="NormalWeb"/>
+        <w:spacing w:before="0" w:beforeAutospacing="0" w:after="0" w:afterAutospacing="0"/>
+        <w:rPr>
+          <w:rFonts w:ascii="Calibri" w:hAnsi="Calibri" w:cs="Calibri"/>
+          <w:sz w:val="22"/>
+          <w:szCs w:val="22"/>
+        </w:rPr>
+      </w:pPr>
+      <w:r>
+        <w:rPr>
+          <w:rFonts w:ascii="Calibri" w:hAnsi="Calibri" w:cs="Calibri"/>
+          <w:b/>
+          <w:bCs/>
+          <w:sz w:val="22"/>
+          <w:szCs w:val="22"/>
+          <w:u w:val="single"/>
+        </w:rPr>
+        <w:t>Auteur : ARNAUVE YEHOUDA</w:t>
+      </w:r>
+    </w:p>
+    <w:p>
+      <w:pPr>
+        <w:pStyle w:val="NormalWeb"/>
+        <w:spacing w:before="0" w:beforeAutospacing="0" w:after="0" w:afterAutospacing="0"/>
+        <w:rPr>
+          <w:rFonts w:ascii="Calibri" w:hAnsi="Calibri" w:cs="Calibri"/>
+          <w:sz w:val="22"/>
+          <w:szCs w:val="22"/>
+        </w:rPr>
+      </w:pPr>
+      <w:r>
+        <w:rPr>
+          <w:rFonts w:ascii="Calibri" w:hAnsi="Calibri" w:cs="Calibri"/>
+          <w:sz w:val="22"/>
+          <w:szCs w:val="22"/>
+        </w:rPr>
+        <w:t> </w:t>
+      </w:r>
+    </w:p>
+    <w:p>
+      <w:pPr>
+        <w:pStyle w:val="NormalWeb"/>
+        <w:spacing w:before="0" w:beforeAutospacing="0" w:after="0" w:afterAutospacing="0"/>
+        <w:rPr>
+          <w:rFonts w:ascii="Calibri" w:hAnsi="Calibri" w:cs="Calibri"/>
+          <w:sz w:val="22"/>
+          <w:szCs w:val="22"/>
+        </w:rPr>
+      </w:pPr>
+      <w:r>
+        <w:rPr>
+          <w:rFonts w:ascii="Calibri" w:hAnsi="Calibri" w:cs="Calibri"/>
+          <w:b/>
+          <w:bCs/>
+          <w:sz w:val="22"/>
+          <w:szCs w:val="22"/>
+          <w:u w:val="single"/>
+        </w:rPr>
+        <w:t>Date modif : 09/05/2014</w:t>
+      </w:r>
+    </w:p>
+    <w:p>
+      <w:pPr>
+        <w:pStyle w:val="NormalWeb"/>
+        <w:spacing w:before="0" w:beforeAutospacing="0" w:after="0" w:afterAutospacing="0"/>
+        <w:rPr>
+          <w:rFonts w:ascii="Calibri" w:hAnsi="Calibri" w:cs="Calibri"/>
+          <w:sz w:val="22"/>
+          <w:szCs w:val="22"/>
+        </w:rPr>
+      </w:pPr>
+      <w:r>
+        <w:rPr>
+          <w:rFonts w:ascii="Calibri" w:hAnsi="Calibri" w:cs="Calibri"/>
+          <w:sz w:val="22"/>
+          <w:szCs w:val="22"/>
+        </w:rPr>
+        <w:t> </w:t>
+      </w:r>
+    </w:p>
+    <w:p>
+      <w:pPr>
+        <w:pStyle w:val="NormalWeb"/>
+        <w:spacing w:before="0" w:beforeAutospacing="0" w:after="0" w:afterAutospacing="0"/>
+        <w:rPr>
+          <w:rFonts w:ascii="Calibri" w:hAnsi="Calibri" w:cs="Calibri"/>
+          <w:sz w:val="22"/>
+          <w:szCs w:val="22"/>
+        </w:rPr>
+      </w:pPr>
+      <w:r>
+        <w:rPr>
+          <w:rFonts w:ascii="Calibri" w:hAnsi="Calibri" w:cs="Calibri"/>
+          <w:b/>
+          <w:bCs/>
+          <w:sz w:val="22"/>
+          <w:szCs w:val="22"/>
+          <w:u w:val="single"/>
+        </w:rPr>
+        <w:t>Démarrage :</w:t>
+      </w:r>
+      <w:r>
+        <w:rPr>
+          <w:rFonts w:ascii="Calibri" w:hAnsi="Calibri" w:cs="Calibri"/>
+          <w:sz w:val="22"/>
+          <w:szCs w:val="22"/>
+        </w:rPr>
+        <w:t xml:space="preserve"> à l'initiative d'un utilisateur</w:t>
+      </w:r>
+    </w:p>
+    <w:p>
+      <w:pPr>
+        <w:pStyle w:val="NormalWeb"/>
+        <w:spacing w:before="0" w:beforeAutospacing="0" w:after="0" w:afterAutospacing="0"/>
+        <w:rPr>
+          <w:rFonts w:ascii="Calibri" w:hAnsi="Calibri" w:cs="Calibri"/>
+          <w:sz w:val="22"/>
+          <w:szCs w:val="22"/>
+        </w:rPr>
+      </w:pPr>
+      <w:r>
+        <w:rPr>
+          <w:rFonts w:ascii="Calibri" w:hAnsi="Calibri" w:cs="Calibri"/>
+          <w:sz w:val="22"/>
+          <w:szCs w:val="22"/>
+        </w:rPr>
+        <w:t> </w:t>
+      </w:r>
+    </w:p>
+    <w:p>
+      <w:pPr>
+        <w:pStyle w:val="NormalWeb"/>
+        <w:spacing w:before="0" w:beforeAutospacing="0" w:after="0" w:afterAutospacing="0"/>
+        <w:rPr>
+          <w:rFonts w:ascii="Calibri" w:hAnsi="Calibri" w:cs="Calibri"/>
+          <w:sz w:val="22"/>
+          <w:szCs w:val="22"/>
+        </w:rPr>
+      </w:pPr>
+      <w:r>
+        <w:rPr>
+          <w:rFonts w:ascii="Calibri" w:hAnsi="Calibri" w:cs="Calibri"/>
+          <w:b/>
+          <w:bCs/>
+          <w:sz w:val="22"/>
+          <w:szCs w:val="22"/>
+          <w:u w:val="single"/>
+        </w:rPr>
+        <w:t>Préconditions :</w:t>
+      </w:r>
+      <w:r>
+        <w:rPr>
+          <w:rFonts w:ascii="Calibri" w:hAnsi="Calibri" w:cs="Calibri"/>
+          <w:sz w:val="22"/>
+          <w:szCs w:val="22"/>
+        </w:rPr>
+        <w:t xml:space="preserve"> </w:t>
+      </w:r>
+      <w:r>
+        <w:rPr>
+          <w:rFonts w:ascii="Calibri" w:hAnsi="Calibri" w:cs="Calibri"/>
+          <w:sz w:val="22"/>
+          <w:szCs w:val="22"/>
+        </w:rPr>
+        <w:t>administrateur</w:t>
+      </w:r>
+      <w:r>
+        <w:rPr>
+          <w:rFonts w:ascii="Calibri" w:hAnsi="Calibri" w:cs="Calibri"/>
+          <w:sz w:val="22"/>
+          <w:szCs w:val="22"/>
+        </w:rPr>
+        <w:t xml:space="preserve"> </w:t>
+      </w:r>
+      <w:r>
+        <w:rPr>
+          <w:rFonts w:ascii="Calibri" w:hAnsi="Calibri" w:cs="Calibri"/>
+          <w:sz w:val="22"/>
+          <w:szCs w:val="22"/>
+        </w:rPr>
+        <w:t>connecté</w:t>
+      </w:r>
+    </w:p>
+    <w:p>
+      <w:pPr>
+        <w:pStyle w:val="NormalWeb"/>
+        <w:spacing w:before="0" w:beforeAutospacing="0" w:after="0" w:afterAutospacing="0"/>
+        <w:rPr>
+          <w:rFonts w:ascii="Calibri" w:hAnsi="Calibri" w:cs="Calibri"/>
+          <w:sz w:val="22"/>
+          <w:szCs w:val="22"/>
+        </w:rPr>
+      </w:pPr>
+      <w:r>
+        <w:rPr>
+          <w:rFonts w:ascii="Calibri" w:hAnsi="Calibri" w:cs="Calibri"/>
+          <w:sz w:val="22"/>
+          <w:szCs w:val="22"/>
+        </w:rPr>
+        <w:t> </w:t>
+      </w:r>
+    </w:p>
+    <w:p>
+      <w:pPr>
+        <w:pStyle w:val="NormalWeb"/>
+        <w:spacing w:before="0" w:beforeAutospacing="0" w:after="0" w:afterAutospacing="0"/>
+        <w:rPr>
+          <w:rFonts w:ascii="Calibri" w:hAnsi="Calibri" w:cs="Calibri"/>
+          <w:sz w:val="22"/>
+          <w:szCs w:val="22"/>
+        </w:rPr>
+      </w:pPr>
+      <w:r>
+        <w:rPr>
+          <w:rFonts w:ascii="Calibri" w:hAnsi="Calibri" w:cs="Calibri"/>
+          <w:b/>
+          <w:bCs/>
+          <w:sz w:val="22"/>
+          <w:szCs w:val="22"/>
+          <w:u w:val="single"/>
+        </w:rPr>
+        <w:t>Dialogue :</w:t>
+      </w:r>
+      <w:r>
+        <w:rPr>
+          <w:rFonts w:ascii="Calibri" w:hAnsi="Calibri" w:cs="Calibri"/>
+          <w:sz w:val="22"/>
+          <w:szCs w:val="22"/>
+        </w:rPr>
+        <w:t xml:space="preserve"> </w:t>
+      </w:r>
+    </w:p>
+    <w:p>
+      <w:pPr>
+        <w:pStyle w:val="NormalWeb"/>
+        <w:spacing w:before="0" w:beforeAutospacing="0" w:after="0" w:afterAutospacing="0"/>
+        <w:rPr>
+          <w:rFonts w:ascii="Calibri" w:hAnsi="Calibri" w:cs="Calibri"/>
+          <w:sz w:val="22"/>
+          <w:szCs w:val="22"/>
+        </w:rPr>
+      </w:pPr>
+      <w:r>
+        <w:rPr>
+          <w:rFonts w:ascii="Calibri" w:hAnsi="Calibri" w:cs="Calibri"/>
+          <w:sz w:val="22"/>
+          <w:szCs w:val="22"/>
+          <w:u w:val="single"/>
+        </w:rPr>
+        <w:t xml:space="preserve">Scénario nominal </w:t>
+      </w:r>
+    </w:p>
+    <w:tbl>
+      <w:tblPr>
+        <w:tblStyle w:val="Grilledutableau"/>
+        <w:tblpPr w:leftFromText="141" w:rightFromText="141" w:vertAnchor="page" w:horzAnchor="margin" w:tblpY="5131"/>
+        <w:tblW w:w="0" w:type="auto"/>
+        <w:tblLook w:val="04A0" w:firstRow="1" w:lastRow="0" w:firstColumn="1" w:lastColumn="0" w:noHBand="0" w:noVBand="1"/>
+      </w:tblPr>
+      <w:tblGrid>
+        <w:gridCol w:w="4606"/>
+        <w:gridCol w:w="4606"/>
+      </w:tblGrid>
+      <w:tr>
+        <w:tc>
+          <w:tcPr>
+            <w:tcW w:w="9212" w:type="dxa"/>
+            <w:gridSpan w:val="2"/>
+          </w:tcPr>
+          <w:p>
+            <w:pPr>
+              <w:jc w:val="center"/>
+            </w:pPr>
+            <w:r>
+              <w:t xml:space="preserve">Fiche </w:t>
+            </w:r>
+            <w:r>
+              <w:t>Suppression utilisateur</w:t>
+            </w:r>
+          </w:p>
+        </w:tc>
+      </w:tr>
+      <w:tr>
+        <w:tc>
+          <w:tcPr>
+            <w:tcW w:w="4606" w:type="dxa"/>
+          </w:tcPr>
+          <w:p>
+            <w:r>
+              <w:t>Utilisateur</w:t>
+            </w:r>
+          </w:p>
+        </w:tc>
+        <w:tc>
+          <w:tcPr>
+            <w:tcW w:w="4606" w:type="dxa"/>
+          </w:tcPr>
+          <w:p>
+            <w:r>
+              <w:t>Système</w:t>
+            </w:r>
+          </w:p>
+        </w:tc>
+      </w:tr>
+      <w:tr>
+        <w:tc>
+          <w:tcPr>
+            <w:tcW w:w="4606" w:type="dxa"/>
+          </w:tcPr>
+          <w:p>
+            <w:r>
+              <w:t xml:space="preserve">10) </w:t>
+            </w:r>
+            <w:r>
+              <w:t>demande liste utilisateur</w:t>
+            </w:r>
+          </w:p>
+        </w:tc>
+        <w:tc>
+          <w:tcPr>
+            <w:tcW w:w="4606" w:type="dxa"/>
+          </w:tcPr>
+          <w:p/>
+        </w:tc>
+      </w:tr>
+      <w:tr>
+        <w:tc>
+          <w:tcPr>
+            <w:tcW w:w="4606" w:type="dxa"/>
+          </w:tcPr>
+          <w:p/>
+        </w:tc>
+        <w:tc>
+          <w:tcPr>
+            <w:tcW w:w="4606" w:type="dxa"/>
+          </w:tcPr>
+          <w:p>
+            <w:r>
+              <w:t xml:space="preserve">20) </w:t>
+            </w:r>
+            <w:r>
+              <w:t>affiche liste utilisateur</w:t>
+            </w:r>
+          </w:p>
+        </w:tc>
+      </w:tr>
+      <w:tr>
+        <w:tc>
+          <w:tcPr>
+            <w:tcW w:w="4606" w:type="dxa"/>
+          </w:tcPr>
+          <w:p>
+            <w:r>
+              <w:t>30) Selectionne le/les utilisateur(s) a supprimer</w:t>
+            </w:r>
+          </w:p>
+        </w:tc>
+        <w:tc>
+          <w:tcPr>
+            <w:tcW w:w="4606" w:type="dxa"/>
+          </w:tcPr>
+          <w:p/>
+        </w:tc>
+      </w:tr>
+      <w:tr>
+        <w:tc>
+          <w:tcPr>
+            <w:tcW w:w="4606" w:type="dxa"/>
+          </w:tcPr>
+          <w:p/>
+        </w:tc>
+        <w:tc>
+          <w:tcPr>
+            <w:tcW w:w="4606" w:type="dxa"/>
+          </w:tcPr>
+          <w:p>
+            <w:r>
+              <w:t>40) demande confirmation</w:t>
+            </w:r>
+          </w:p>
+        </w:tc>
+      </w:tr>
+      <w:tr>
+        <w:tc>
+          <w:tcPr>
+            <w:tcW w:w="4606" w:type="dxa"/>
+          </w:tcPr>
+          <w:p/>
+        </w:tc>
+        <w:tc>
+          <w:tcPr>
+            <w:tcW w:w="4606" w:type="dxa"/>
+          </w:tcPr>
+          <w:p>
+            <w:r>
+              <w:t>5</w:t>
+            </w:r>
+            <w:r>
+              <w:t>0) supprime l’utilisateur</w:t>
+            </w:r>
+          </w:p>
+        </w:tc>
+      </w:tr>
+    </w:tbl>
+    <w:p/>
+    <w:p>
+      <w:pPr>
+        <w:rPr>
+          <w:rFonts w:ascii="Calibri" w:hAnsi="Calibri" w:cs="Calibri"/>
+        </w:rPr>
+      </w:pPr>
+      <w:r>
+        <w:rPr>
+          <w:u w:val="single"/>
+        </w:rPr>
+        <w:t xml:space="preserve">Scénario Alternatif : </w:t>
+      </w:r>
+      <w:r>
+        <w:rPr>
+          <w:u w:val="single"/>
+        </w:rPr>
+        <w:br/>
+      </w:r>
+      <w:r>
+        <w:rPr>
+          <w:rFonts w:ascii="Calibri" w:hAnsi="Calibri" w:cs="Calibri"/>
+        </w:rPr>
+        <w:t xml:space="preserve">A1 / </w:t>
+      </w:r>
+      <w:r>
+        <w:rPr>
+          <w:rFonts w:ascii="Calibri" w:hAnsi="Calibri" w:cs="Calibri"/>
+        </w:rPr>
+        <w:t xml:space="preserve">20) </w:t>
+      </w:r>
+      <w:r>
+        <w:rPr>
+          <w:rFonts w:ascii="Calibri" w:hAnsi="Calibri" w:cs="Calibri"/>
+        </w:rPr>
+        <w:t>aucun utilisateur : affiche « aucun utilisateur »</w:t>
+      </w:r>
+    </w:p>
+    <w:p>
+      <w:pPr>
+        <w:rPr>
+          <w:rFonts w:ascii="Calibri" w:hAnsi="Calibri" w:cs="Calibri"/>
+        </w:rPr>
+      </w:pPr>
+      <w:r>
+        <w:rPr>
+          <w:rFonts w:ascii="Calibri" w:hAnsi="Calibri" w:cs="Calibri"/>
+        </w:rPr>
+        <w:t xml:space="preserve">A2/  40) annulation de suppréssion ( à 40) ) </w:t>
+      </w:r>
+      <w:r>
+        <w:rPr>
+          <w:rFonts w:ascii="Calibri" w:hAnsi="Calibri" w:cs="Calibri"/>
+        </w:rPr>
+        <w:br/>
+      </w:r>
+      <w:r>
+        <w:rPr>
+          <w:rFonts w:ascii="Calibri" w:hAnsi="Calibri" w:cs="Calibri"/>
+        </w:rPr>
+        <w:tab/>
+        <w:t>retour a 30)</w:t>
+      </w:r>
+    </w:p>
+    <w:p>
+      <w:pPr>
+        <w:rPr>
+          <w:rFonts w:ascii="Calibri" w:hAnsi="Calibri" w:cs="Calibri"/>
+        </w:rPr>
+      </w:pPr>
+      <w:r>
+        <w:rPr>
+          <w:rFonts w:ascii="Calibri" w:hAnsi="Calibri" w:cs="Calibri"/>
+          <w:u w:val="single"/>
+        </w:rPr>
+        <w:t>Post-condition :</w:t>
+      </w:r>
+    </w:p>
+    <w:p>
+      <w:r>
+        <w:t>Un ou plusieurs utilisateur supprimé dans la base de donnée</w:t>
+      </w:r>
+    </w:p>
+    <w:p/>
+    <w:p>
+      <w:r>
+        <w:br w:type="page"/>
+      </w:r>
+    </w:p>
+    <w:p>
+      <w:pPr>
+        <w:pStyle w:val="NormalWeb"/>
+        <w:spacing w:before="0" w:beforeAutospacing="0" w:after="0" w:afterAutospacing="0"/>
+        <w:rPr>
+          <w:rFonts w:ascii="Calibri" w:hAnsi="Calibri" w:cs="Calibri"/>
+          <w:sz w:val="22"/>
+          <w:szCs w:val="22"/>
+        </w:rPr>
+      </w:pPr>
+      <w:r>
+        <w:rPr>
+          <w:rFonts w:ascii="Calibri" w:hAnsi="Calibri" w:cs="Calibri"/>
+          <w:sz w:val="22"/>
+          <w:szCs w:val="22"/>
+        </w:rPr>
+        <w:lastRenderedPageBreak/>
+        <w:t>Fiche descriptive  CU "</w:t>
+      </w:r>
+      <w:r>
+        <w:t>Télécharger application</w:t>
+      </w:r>
+      <w:r>
+        <w:rPr>
+          <w:rFonts w:ascii="Calibri" w:hAnsi="Calibri" w:cs="Calibri"/>
+          <w:sz w:val="22"/>
+          <w:szCs w:val="22"/>
+        </w:rPr>
+        <w:t>"</w:t>
+      </w:r>
+    </w:p>
+    <w:p>
+      <w:pPr>
+        <w:pStyle w:val="NormalWeb"/>
+        <w:spacing w:before="0" w:beforeAutospacing="0" w:after="0" w:afterAutospacing="0"/>
+        <w:rPr>
+          <w:rFonts w:ascii="Calibri" w:hAnsi="Calibri" w:cs="Calibri"/>
+          <w:sz w:val="22"/>
+          <w:szCs w:val="22"/>
+        </w:rPr>
+      </w:pPr>
+      <w:r>
+        <w:rPr>
+          <w:rFonts w:ascii="Calibri" w:hAnsi="Calibri" w:cs="Calibri"/>
+          <w:sz w:val="22"/>
+          <w:szCs w:val="22"/>
+        </w:rPr>
+        <w:t> </w:t>
+      </w:r>
+    </w:p>
+    <w:p>
+      <w:pPr>
+        <w:pStyle w:val="NormalWeb"/>
+        <w:spacing w:before="0" w:beforeAutospacing="0" w:after="0" w:afterAutospacing="0"/>
+        <w:rPr>
+          <w:rFonts w:ascii="Calibri" w:hAnsi="Calibri" w:cs="Calibri"/>
+          <w:sz w:val="22"/>
+          <w:szCs w:val="22"/>
+        </w:rPr>
+      </w:pPr>
+      <w:r>
+        <w:rPr>
+          <w:rFonts w:ascii="Calibri" w:hAnsi="Calibri" w:cs="Calibri"/>
+          <w:b/>
+          <w:bCs/>
+          <w:sz w:val="22"/>
+          <w:szCs w:val="22"/>
+          <w:u w:val="single"/>
+        </w:rPr>
+        <w:t>Auteur : ARNAUVE YEHOUDA</w:t>
+      </w:r>
+    </w:p>
+    <w:p>
+      <w:pPr>
+        <w:pStyle w:val="NormalWeb"/>
+        <w:spacing w:before="0" w:beforeAutospacing="0" w:after="0" w:afterAutospacing="0"/>
+        <w:rPr>
+          <w:rFonts w:ascii="Calibri" w:hAnsi="Calibri" w:cs="Calibri"/>
+          <w:sz w:val="22"/>
+          <w:szCs w:val="22"/>
+        </w:rPr>
+      </w:pPr>
+      <w:r>
+        <w:rPr>
+          <w:rFonts w:ascii="Calibri" w:hAnsi="Calibri" w:cs="Calibri"/>
+          <w:sz w:val="22"/>
+          <w:szCs w:val="22"/>
+        </w:rPr>
+        <w:t> </w:t>
+      </w:r>
+    </w:p>
+    <w:p>
+      <w:pPr>
+        <w:pStyle w:val="NormalWeb"/>
+        <w:spacing w:before="0" w:beforeAutospacing="0" w:after="0" w:afterAutospacing="0"/>
+        <w:rPr>
+          <w:rFonts w:ascii="Calibri" w:hAnsi="Calibri" w:cs="Calibri"/>
+          <w:sz w:val="22"/>
+          <w:szCs w:val="22"/>
+        </w:rPr>
+      </w:pPr>
+      <w:r>
+        <w:rPr>
+          <w:rFonts w:ascii="Calibri" w:hAnsi="Calibri" w:cs="Calibri"/>
+          <w:b/>
+          <w:bCs/>
+          <w:sz w:val="22"/>
+          <w:szCs w:val="22"/>
+          <w:u w:val="single"/>
+        </w:rPr>
+        <w:t>Date modif : 09/05/2014</w:t>
+      </w:r>
+    </w:p>
+    <w:p>
+      <w:pPr>
+        <w:pStyle w:val="NormalWeb"/>
+        <w:spacing w:before="0" w:beforeAutospacing="0" w:after="0" w:afterAutospacing="0"/>
+        <w:rPr>
+          <w:rFonts w:ascii="Calibri" w:hAnsi="Calibri" w:cs="Calibri"/>
+          <w:sz w:val="22"/>
+          <w:szCs w:val="22"/>
+        </w:rPr>
+      </w:pPr>
+      <w:r>
+        <w:rPr>
+          <w:rFonts w:ascii="Calibri" w:hAnsi="Calibri" w:cs="Calibri"/>
+          <w:sz w:val="22"/>
+          <w:szCs w:val="22"/>
+        </w:rPr>
+        <w:t> </w:t>
+      </w:r>
+    </w:p>
+    <w:p>
+      <w:pPr>
+        <w:pStyle w:val="NormalWeb"/>
+        <w:spacing w:before="0" w:beforeAutospacing="0" w:after="0" w:afterAutospacing="0"/>
+        <w:rPr>
+          <w:rFonts w:ascii="Calibri" w:hAnsi="Calibri" w:cs="Calibri"/>
+          <w:sz w:val="22"/>
+          <w:szCs w:val="22"/>
+        </w:rPr>
+      </w:pPr>
+      <w:r>
+        <w:rPr>
+          <w:rFonts w:ascii="Calibri" w:hAnsi="Calibri" w:cs="Calibri"/>
+          <w:b/>
+          <w:bCs/>
+          <w:sz w:val="22"/>
+          <w:szCs w:val="22"/>
+          <w:u w:val="single"/>
+        </w:rPr>
+        <w:t>Démarrage :</w:t>
+      </w:r>
+      <w:r>
+        <w:rPr>
+          <w:rFonts w:ascii="Calibri" w:hAnsi="Calibri" w:cs="Calibri"/>
+          <w:sz w:val="22"/>
+          <w:szCs w:val="22"/>
+        </w:rPr>
+        <w:t xml:space="preserve"> à l'initiative d'un utilisateur</w:t>
+      </w:r>
+    </w:p>
+    <w:p>
+      <w:pPr>
+        <w:pStyle w:val="NormalWeb"/>
+        <w:spacing w:before="0" w:beforeAutospacing="0" w:after="0" w:afterAutospacing="0"/>
+        <w:rPr>
+          <w:rFonts w:ascii="Calibri" w:hAnsi="Calibri" w:cs="Calibri"/>
+          <w:sz w:val="22"/>
+          <w:szCs w:val="22"/>
+        </w:rPr>
+      </w:pPr>
+      <w:r>
+        <w:rPr>
+          <w:rFonts w:ascii="Calibri" w:hAnsi="Calibri" w:cs="Calibri"/>
+          <w:sz w:val="22"/>
+          <w:szCs w:val="22"/>
+        </w:rPr>
+        <w:t> </w:t>
+      </w:r>
+    </w:p>
+    <w:p>
+      <w:pPr>
+        <w:pStyle w:val="NormalWeb"/>
+        <w:spacing w:before="0" w:beforeAutospacing="0" w:after="0" w:afterAutospacing="0"/>
+        <w:rPr>
+          <w:rFonts w:ascii="Calibri" w:hAnsi="Calibri" w:cs="Calibri"/>
+          <w:sz w:val="22"/>
+          <w:szCs w:val="22"/>
+        </w:rPr>
+      </w:pPr>
+      <w:r>
+        <w:rPr>
+          <w:rFonts w:ascii="Calibri" w:hAnsi="Calibri" w:cs="Calibri"/>
+          <w:b/>
+          <w:bCs/>
+          <w:sz w:val="22"/>
+          <w:szCs w:val="22"/>
+          <w:u w:val="single"/>
+        </w:rPr>
+        <w:t>Préconditions :</w:t>
+      </w:r>
+      <w:r>
+        <w:rPr>
+          <w:rFonts w:ascii="Calibri" w:hAnsi="Calibri" w:cs="Calibri"/>
+          <w:sz w:val="22"/>
+          <w:szCs w:val="22"/>
+        </w:rPr>
+        <w:t xml:space="preserve"> </w:t>
+      </w:r>
+      <w:r>
+        <w:rPr>
+          <w:rFonts w:ascii="Calibri" w:hAnsi="Calibri" w:cs="Calibri"/>
+          <w:sz w:val="22"/>
+          <w:szCs w:val="22"/>
+        </w:rPr>
+        <w:t>aucun</w:t>
+      </w:r>
+    </w:p>
+    <w:p>
+      <w:pPr>
+        <w:pStyle w:val="NormalWeb"/>
+        <w:spacing w:before="0" w:beforeAutospacing="0" w:after="0" w:afterAutospacing="0"/>
+        <w:rPr>
+          <w:rFonts w:ascii="Calibri" w:hAnsi="Calibri" w:cs="Calibri"/>
+          <w:sz w:val="22"/>
+          <w:szCs w:val="22"/>
+        </w:rPr>
+      </w:pPr>
+      <w:r>
+        <w:rPr>
+          <w:rFonts w:ascii="Calibri" w:hAnsi="Calibri" w:cs="Calibri"/>
+          <w:sz w:val="22"/>
+          <w:szCs w:val="22"/>
+        </w:rPr>
+        <w:t> </w:t>
+      </w:r>
+    </w:p>
+    <w:p>
+      <w:pPr>
+        <w:pStyle w:val="NormalWeb"/>
+        <w:spacing w:before="0" w:beforeAutospacing="0" w:after="0" w:afterAutospacing="0"/>
+        <w:rPr>
+          <w:rFonts w:ascii="Calibri" w:hAnsi="Calibri" w:cs="Calibri"/>
+          <w:sz w:val="22"/>
+          <w:szCs w:val="22"/>
+        </w:rPr>
+      </w:pPr>
+      <w:r>
+        <w:rPr>
+          <w:rFonts w:ascii="Calibri" w:hAnsi="Calibri" w:cs="Calibri"/>
+          <w:b/>
+          <w:bCs/>
+          <w:sz w:val="22"/>
+          <w:szCs w:val="22"/>
+          <w:u w:val="single"/>
+        </w:rPr>
+        <w:t>Dialogue :</w:t>
+      </w:r>
+      <w:r>
+        <w:rPr>
+          <w:rFonts w:ascii="Calibri" w:hAnsi="Calibri" w:cs="Calibri"/>
+          <w:sz w:val="22"/>
+          <w:szCs w:val="22"/>
+        </w:rPr>
+        <w:t xml:space="preserve"> </w:t>
+      </w:r>
+    </w:p>
+    <w:p>
+      <w:pPr>
+        <w:pStyle w:val="NormalWeb"/>
+        <w:spacing w:before="0" w:beforeAutospacing="0" w:after="0" w:afterAutospacing="0"/>
+        <w:rPr>
+          <w:rFonts w:ascii="Calibri" w:hAnsi="Calibri" w:cs="Calibri"/>
+          <w:sz w:val="22"/>
+          <w:szCs w:val="22"/>
+        </w:rPr>
+      </w:pPr>
+      <w:r>
+        <w:rPr>
+          <w:rFonts w:ascii="Calibri" w:hAnsi="Calibri" w:cs="Calibri"/>
+          <w:sz w:val="22"/>
+          <w:szCs w:val="22"/>
+          <w:u w:val="single"/>
+        </w:rPr>
+        <w:t xml:space="preserve">Scénario nominal </w:t>
+      </w:r>
+    </w:p>
+    <w:tbl>
+      <w:tblPr>
+        <w:tblStyle w:val="Grilledutableau"/>
+        <w:tblpPr w:leftFromText="141" w:rightFromText="141" w:vertAnchor="page" w:horzAnchor="margin" w:tblpY="5131"/>
+        <w:tblW w:w="0" w:type="auto"/>
+        <w:tblLook w:val="04A0" w:firstRow="1" w:lastRow="0" w:firstColumn="1" w:lastColumn="0" w:noHBand="0" w:noVBand="1"/>
+      </w:tblPr>
+      <w:tblGrid>
+        <w:gridCol w:w="4606"/>
+        <w:gridCol w:w="4606"/>
+      </w:tblGrid>
+      <w:tr>
+        <w:tc>
+          <w:tcPr>
+            <w:tcW w:w="9212" w:type="dxa"/>
+            <w:gridSpan w:val="2"/>
+          </w:tcPr>
+          <w:p>
+            <w:pPr>
+              <w:jc w:val="center"/>
+            </w:pPr>
+            <w:r>
+              <w:t xml:space="preserve">Fiche </w:t>
+            </w:r>
+            <w:r>
+              <w:t>t</w:t>
+            </w:r>
+            <w:r>
+              <w:t>el</w:t>
+            </w:r>
+            <w:r>
+              <w:t>echarger application</w:t>
+            </w:r>
+          </w:p>
+        </w:tc>
+      </w:tr>
+      <w:tr>
+        <w:tc>
+          <w:tcPr>
+            <w:tcW w:w="4606" w:type="dxa"/>
+          </w:tcPr>
+          <w:p>
+            <w:r>
+              <w:t>Utilisateur</w:t>
+            </w:r>
+          </w:p>
+        </w:tc>
+        <w:tc>
+          <w:tcPr>
+            <w:tcW w:w="4606" w:type="dxa"/>
+          </w:tcPr>
+          <w:p>
+            <w:r>
+              <w:t>Système</w:t>
+            </w:r>
+          </w:p>
+        </w:tc>
+      </w:tr>
+      <w:tr>
+        <w:tc>
+          <w:tcPr>
+            <w:tcW w:w="4606" w:type="dxa"/>
+          </w:tcPr>
+          <w:p>
+            <w:r>
+              <w:t xml:space="preserve">10) demande </w:t>
+            </w:r>
+            <w:r>
+              <w:t>application</w:t>
+            </w:r>
+          </w:p>
+        </w:tc>
+        <w:tc>
+          <w:tcPr>
+            <w:tcW w:w="4606" w:type="dxa"/>
+          </w:tcPr>
+          <w:p/>
+        </w:tc>
+      </w:tr>
+      <w:tr>
+        <w:tc>
+          <w:tcPr>
+            <w:tcW w:w="4606" w:type="dxa"/>
+          </w:tcPr>
+          <w:p/>
+        </w:tc>
+        <w:tc>
+          <w:tcPr>
+            <w:tcW w:w="4606" w:type="dxa"/>
+          </w:tcPr>
+          <w:p>
+            <w:r>
+              <w:t xml:space="preserve">20) </w:t>
+            </w:r>
+            <w:r>
+              <w:t>envoi de l’installeur</w:t>
+            </w:r>
+          </w:p>
+        </w:tc>
+      </w:tr>
+    </w:tbl>
+    <w:p/>
+    <w:p>
+      <w:pPr>
+        <w:rPr>
+          <w:rFonts w:ascii="Calibri" w:hAnsi="Calibri" w:cs="Calibri"/>
+        </w:rPr>
+      </w:pPr>
+      <w:r>
+        <w:rPr>
+          <w:u w:val="single"/>
+        </w:rPr>
+        <w:t xml:space="preserve">Scénario Alternatif : </w:t>
+      </w:r>
+      <w:r>
+        <w:rPr>
+          <w:u w:val="single"/>
+        </w:rPr>
+        <w:br/>
+      </w:r>
+      <w:r>
+        <w:rPr>
+          <w:rFonts w:ascii="Calibri" w:hAnsi="Calibri" w:cs="Calibri"/>
+        </w:rPr>
+        <w:t>aucun</w:t>
+      </w:r>
+    </w:p>
+    <w:p>
+      <w:pPr>
+        <w:rPr>
+          <w:rFonts w:ascii="Calibri" w:hAnsi="Calibri" w:cs="Calibri"/>
+        </w:rPr>
+      </w:pPr>
+      <w:r>
+        <w:rPr>
+          <w:rFonts w:ascii="Calibri" w:hAnsi="Calibri" w:cs="Calibri"/>
+          <w:u w:val="single"/>
+        </w:rPr>
+        <w:t>Post-condition :</w:t>
+      </w:r>
+    </w:p>
+    <w:p>
+      <w:r>
+        <w:t>aucun</w:t>
+      </w:r>
+    </w:p>
+    <w:p/>
+    <w:p>
+      <w:r>
+        <w:br w:type="page"/>
+      </w:r>
+    </w:p>
+    <w:p>
+      <w:pPr>
+        <w:pStyle w:val="NormalWeb"/>
+        <w:spacing w:before="0" w:beforeAutospacing="0" w:after="0" w:afterAutospacing="0"/>
+        <w:rPr>
+          <w:rFonts w:ascii="Calibri" w:hAnsi="Calibri" w:cs="Calibri"/>
+          <w:sz w:val="22"/>
+          <w:szCs w:val="22"/>
+        </w:rPr>
+      </w:pPr>
+      <w:r>
+        <w:rPr>
+          <w:rFonts w:ascii="Calibri" w:hAnsi="Calibri" w:cs="Calibri"/>
+          <w:sz w:val="22"/>
+          <w:szCs w:val="22"/>
+        </w:rPr>
+        <w:lastRenderedPageBreak/>
+        <w:t>Fiche descriptive  CU "</w:t>
+      </w:r>
+      <w:r>
+        <w:t>Supprimer un utilisateur</w:t>
+      </w:r>
+      <w:r>
+        <w:rPr>
+          <w:rFonts w:ascii="Calibri" w:hAnsi="Calibri" w:cs="Calibri"/>
+          <w:sz w:val="22"/>
+          <w:szCs w:val="22"/>
+        </w:rPr>
+        <w:t>"</w:t>
+      </w:r>
+    </w:p>
+    <w:p>
+      <w:pPr>
+        <w:pStyle w:val="NormalWeb"/>
+        <w:spacing w:before="0" w:beforeAutospacing="0" w:after="0" w:afterAutospacing="0"/>
+        <w:rPr>
+          <w:rFonts w:ascii="Calibri" w:hAnsi="Calibri" w:cs="Calibri"/>
+          <w:sz w:val="22"/>
+          <w:szCs w:val="22"/>
+        </w:rPr>
+      </w:pPr>
+      <w:r>
+        <w:rPr>
+          <w:rFonts w:ascii="Calibri" w:hAnsi="Calibri" w:cs="Calibri"/>
+          <w:sz w:val="22"/>
+          <w:szCs w:val="22"/>
+        </w:rPr>
+        <w:t> </w:t>
+      </w:r>
+    </w:p>
+    <w:p>
+      <w:pPr>
+        <w:pStyle w:val="NormalWeb"/>
+        <w:spacing w:before="0" w:beforeAutospacing="0" w:after="0" w:afterAutospacing="0"/>
+        <w:rPr>
+          <w:rFonts w:ascii="Calibri" w:hAnsi="Calibri" w:cs="Calibri"/>
+          <w:sz w:val="22"/>
+          <w:szCs w:val="22"/>
+        </w:rPr>
+      </w:pPr>
+      <w:r>
+        <w:rPr>
+          <w:rFonts w:ascii="Calibri" w:hAnsi="Calibri" w:cs="Calibri"/>
+          <w:b/>
+          <w:bCs/>
+          <w:sz w:val="22"/>
+          <w:szCs w:val="22"/>
+          <w:u w:val="single"/>
+        </w:rPr>
+        <w:t>Auteur : ARNAUVE YEHOUDA</w:t>
+      </w:r>
+    </w:p>
+    <w:p>
+      <w:pPr>
+        <w:pStyle w:val="NormalWeb"/>
+        <w:spacing w:before="0" w:beforeAutospacing="0" w:after="0" w:afterAutospacing="0"/>
+        <w:rPr>
+          <w:rFonts w:ascii="Calibri" w:hAnsi="Calibri" w:cs="Calibri"/>
+          <w:sz w:val="22"/>
+          <w:szCs w:val="22"/>
+        </w:rPr>
+      </w:pPr>
+      <w:r>
+        <w:rPr>
+          <w:rFonts w:ascii="Calibri" w:hAnsi="Calibri" w:cs="Calibri"/>
+          <w:sz w:val="22"/>
+          <w:szCs w:val="22"/>
+        </w:rPr>
+        <w:t> </w:t>
+      </w:r>
+    </w:p>
+    <w:p>
+      <w:pPr>
+        <w:pStyle w:val="NormalWeb"/>
+        <w:spacing w:before="0" w:beforeAutospacing="0" w:after="0" w:afterAutospacing="0"/>
+        <w:rPr>
+          <w:rFonts w:ascii="Calibri" w:hAnsi="Calibri" w:cs="Calibri"/>
+          <w:sz w:val="22"/>
+          <w:szCs w:val="22"/>
+        </w:rPr>
+      </w:pPr>
+      <w:r>
+        <w:rPr>
+          <w:rFonts w:ascii="Calibri" w:hAnsi="Calibri" w:cs="Calibri"/>
+          <w:b/>
+          <w:bCs/>
+          <w:sz w:val="22"/>
+          <w:szCs w:val="22"/>
+          <w:u w:val="single"/>
+        </w:rPr>
+        <w:t>Date modif : 09/05/2014</w:t>
+      </w:r>
+    </w:p>
+    <w:p>
+      <w:pPr>
+        <w:pStyle w:val="NormalWeb"/>
+        <w:spacing w:before="0" w:beforeAutospacing="0" w:after="0" w:afterAutospacing="0"/>
+        <w:rPr>
+          <w:rFonts w:ascii="Calibri" w:hAnsi="Calibri" w:cs="Calibri"/>
+          <w:sz w:val="22"/>
+          <w:szCs w:val="22"/>
+        </w:rPr>
+      </w:pPr>
+      <w:r>
+        <w:rPr>
+          <w:rFonts w:ascii="Calibri" w:hAnsi="Calibri" w:cs="Calibri"/>
+          <w:sz w:val="22"/>
+          <w:szCs w:val="22"/>
+        </w:rPr>
+        <w:t> </w:t>
+      </w:r>
+    </w:p>
+    <w:p>
+      <w:pPr>
+        <w:pStyle w:val="NormalWeb"/>
+        <w:spacing w:before="0" w:beforeAutospacing="0" w:after="0" w:afterAutospacing="0"/>
+        <w:rPr>
+          <w:rFonts w:ascii="Calibri" w:hAnsi="Calibri" w:cs="Calibri"/>
+          <w:sz w:val="22"/>
+          <w:szCs w:val="22"/>
+        </w:rPr>
+      </w:pPr>
+      <w:r>
+        <w:rPr>
+          <w:rFonts w:ascii="Calibri" w:hAnsi="Calibri" w:cs="Calibri"/>
+          <w:b/>
+          <w:bCs/>
+          <w:sz w:val="22"/>
+          <w:szCs w:val="22"/>
+          <w:u w:val="single"/>
+        </w:rPr>
+        <w:t>Démarrage :</w:t>
+      </w:r>
+      <w:r>
+        <w:rPr>
+          <w:rFonts w:ascii="Calibri" w:hAnsi="Calibri" w:cs="Calibri"/>
+          <w:sz w:val="22"/>
+          <w:szCs w:val="22"/>
+        </w:rPr>
+        <w:t xml:space="preserve"> à l'initiative d'un utilisateur</w:t>
+      </w:r>
+    </w:p>
+    <w:p>
+      <w:pPr>
+        <w:pStyle w:val="NormalWeb"/>
+        <w:spacing w:before="0" w:beforeAutospacing="0" w:after="0" w:afterAutospacing="0"/>
+        <w:rPr>
+          <w:rFonts w:ascii="Calibri" w:hAnsi="Calibri" w:cs="Calibri"/>
+          <w:sz w:val="22"/>
+          <w:szCs w:val="22"/>
+        </w:rPr>
+      </w:pPr>
+      <w:r>
+        <w:rPr>
+          <w:rFonts w:ascii="Calibri" w:hAnsi="Calibri" w:cs="Calibri"/>
+          <w:sz w:val="22"/>
+          <w:szCs w:val="22"/>
+        </w:rPr>
+        <w:t> </w:t>
+      </w:r>
+    </w:p>
+    <w:p>
+      <w:pPr>
+        <w:pStyle w:val="NormalWeb"/>
+        <w:spacing w:before="0" w:beforeAutospacing="0" w:after="0" w:afterAutospacing="0"/>
+        <w:rPr>
+          <w:rFonts w:ascii="Calibri" w:hAnsi="Calibri" w:cs="Calibri"/>
+          <w:sz w:val="22"/>
+          <w:szCs w:val="22"/>
+        </w:rPr>
+      </w:pPr>
+      <w:r>
+        <w:rPr>
+          <w:rFonts w:ascii="Calibri" w:hAnsi="Calibri" w:cs="Calibri"/>
+          <w:b/>
+          <w:bCs/>
+          <w:sz w:val="22"/>
+          <w:szCs w:val="22"/>
+          <w:u w:val="single"/>
+        </w:rPr>
+        <w:t>Préconditions :</w:t>
+      </w:r>
+      <w:r>
+        <w:rPr>
+          <w:rFonts w:ascii="Calibri" w:hAnsi="Calibri" w:cs="Calibri"/>
+          <w:sz w:val="22"/>
+          <w:szCs w:val="22"/>
+        </w:rPr>
+        <w:t xml:space="preserve"> </w:t>
+      </w:r>
+      <w:r>
+        <w:rPr>
+          <w:rFonts w:ascii="Calibri" w:hAnsi="Calibri" w:cs="Calibri"/>
+          <w:sz w:val="22"/>
+          <w:szCs w:val="22"/>
+        </w:rPr>
+        <w:t>utilisateur inscrit et</w:t>
+      </w:r>
+      <w:r>
+        <w:rPr>
+          <w:rFonts w:ascii="Calibri" w:hAnsi="Calibri" w:cs="Calibri"/>
+          <w:sz w:val="22"/>
+          <w:szCs w:val="22"/>
+        </w:rPr>
+        <w:t xml:space="preserve"> connecté</w:t>
+      </w:r>
+    </w:p>
+    <w:p>
+      <w:pPr>
+        <w:pStyle w:val="NormalWeb"/>
+        <w:spacing w:before="0" w:beforeAutospacing="0" w:after="0" w:afterAutospacing="0"/>
+        <w:rPr>
+          <w:rFonts w:ascii="Calibri" w:hAnsi="Calibri" w:cs="Calibri"/>
+          <w:sz w:val="22"/>
+          <w:szCs w:val="22"/>
+        </w:rPr>
+      </w:pPr>
+      <w:r>
+        <w:rPr>
+          <w:rFonts w:ascii="Calibri" w:hAnsi="Calibri" w:cs="Calibri"/>
+          <w:sz w:val="22"/>
+          <w:szCs w:val="22"/>
+        </w:rPr>
+        <w:t> </w:t>
+      </w:r>
+    </w:p>
+    <w:p>
+      <w:pPr>
+        <w:pStyle w:val="NormalWeb"/>
+        <w:spacing w:before="0" w:beforeAutospacing="0" w:after="0" w:afterAutospacing="0"/>
+        <w:rPr>
+          <w:rFonts w:ascii="Calibri" w:hAnsi="Calibri" w:cs="Calibri"/>
+          <w:sz w:val="22"/>
+          <w:szCs w:val="22"/>
+        </w:rPr>
+      </w:pPr>
+      <w:r>
+        <w:rPr>
+          <w:rFonts w:ascii="Calibri" w:hAnsi="Calibri" w:cs="Calibri"/>
+          <w:b/>
+          <w:bCs/>
+          <w:sz w:val="22"/>
+          <w:szCs w:val="22"/>
+          <w:u w:val="single"/>
+        </w:rPr>
+        <w:t>Dialogue :</w:t>
+      </w:r>
+      <w:r>
+        <w:rPr>
+          <w:rFonts w:ascii="Calibri" w:hAnsi="Calibri" w:cs="Calibri"/>
+          <w:sz w:val="22"/>
+          <w:szCs w:val="22"/>
+        </w:rPr>
+        <w:t xml:space="preserve"> </w:t>
+      </w:r>
+    </w:p>
+    <w:p>
+      <w:pPr>
+        <w:pStyle w:val="NormalWeb"/>
+        <w:spacing w:before="0" w:beforeAutospacing="0" w:after="0" w:afterAutospacing="0"/>
+        <w:rPr>
+          <w:rFonts w:ascii="Calibri" w:hAnsi="Calibri" w:cs="Calibri"/>
+          <w:sz w:val="22"/>
+          <w:szCs w:val="22"/>
+        </w:rPr>
+      </w:pPr>
+      <w:r>
+        <w:rPr>
+          <w:rFonts w:ascii="Calibri" w:hAnsi="Calibri" w:cs="Calibri"/>
+          <w:sz w:val="22"/>
+          <w:szCs w:val="22"/>
+          <w:u w:val="single"/>
+        </w:rPr>
+        <w:t xml:space="preserve">Scénario nominal </w:t>
+      </w:r>
+    </w:p>
+    <w:tbl>
+      <w:tblPr>
+        <w:tblStyle w:val="Grilledutableau"/>
+        <w:tblpPr w:leftFromText="141" w:rightFromText="141" w:vertAnchor="page" w:horzAnchor="margin" w:tblpY="5131"/>
+        <w:tblW w:w="0" w:type="auto"/>
+        <w:tblLook w:val="04A0" w:firstRow="1" w:lastRow="0" w:firstColumn="1" w:lastColumn="0" w:noHBand="0" w:noVBand="1"/>
+      </w:tblPr>
+      <w:tblGrid>
+        <w:gridCol w:w="4606"/>
+        <w:gridCol w:w="4606"/>
+      </w:tblGrid>
+      <w:tr>
+        <w:tc>
+          <w:tcPr>
+            <w:tcW w:w="9212" w:type="dxa"/>
+            <w:gridSpan w:val="2"/>
+          </w:tcPr>
+          <w:p>
+            <w:pPr>
+              <w:jc w:val="center"/>
+            </w:pPr>
+            <w:r>
+              <w:t>Fiche modification mot de passe</w:t>
+            </w:r>
+          </w:p>
+        </w:tc>
+      </w:tr>
+      <w:tr>
+        <w:tc>
+          <w:tcPr>
+            <w:tcW w:w="4606" w:type="dxa"/>
+          </w:tcPr>
+          <w:p>
+            <w:r>
+              <w:t>Utilisateur</w:t>
+            </w:r>
+          </w:p>
+        </w:tc>
+        <w:tc>
+          <w:tcPr>
+            <w:tcW w:w="4606" w:type="dxa"/>
+          </w:tcPr>
+          <w:p>
+            <w:r>
+              <w:t>Système</w:t>
+            </w:r>
+          </w:p>
+        </w:tc>
+      </w:tr>
+      <w:tr>
+        <w:tc>
+          <w:tcPr>
+            <w:tcW w:w="4606" w:type="dxa"/>
+          </w:tcPr>
+          <w:p>
+            <w:r>
+              <w:t xml:space="preserve">10) demande </w:t>
+            </w:r>
+            <w:r>
+              <w:t>désinscription</w:t>
+            </w:r>
+          </w:p>
+        </w:tc>
+        <w:tc>
+          <w:tcPr>
+            <w:tcW w:w="4606" w:type="dxa"/>
+          </w:tcPr>
+          <w:p/>
+        </w:tc>
+      </w:tr>
+      <w:tr>
+        <w:tc>
+          <w:tcPr>
+            <w:tcW w:w="4606" w:type="dxa"/>
+          </w:tcPr>
+          <w:p/>
+        </w:tc>
+        <w:tc>
+          <w:tcPr>
+            <w:tcW w:w="4606" w:type="dxa"/>
+          </w:tcPr>
+          <w:p>
+            <w:r>
+              <w:t xml:space="preserve">20) </w:t>
+            </w:r>
+            <w:r>
+              <w:t>demande confirmation</w:t>
+            </w:r>
+          </w:p>
+        </w:tc>
+      </w:tr>
+      <w:tr>
+        <w:tc>
+          <w:tcPr>
+            <w:tcW w:w="4606" w:type="dxa"/>
+          </w:tcPr>
+          <w:p>
+            <w:r>
+              <w:t>30) confirme</w:t>
+            </w:r>
+          </w:p>
+        </w:tc>
+        <w:tc>
+          <w:tcPr>
+            <w:tcW w:w="4606" w:type="dxa"/>
+          </w:tcPr>
+          <w:p/>
+        </w:tc>
+      </w:tr>
+      <w:tr>
+        <w:tc>
+          <w:tcPr>
+            <w:tcW w:w="4606" w:type="dxa"/>
+          </w:tcPr>
+          <w:p/>
+        </w:tc>
+        <w:tc>
+          <w:tcPr>
+            <w:tcW w:w="4606" w:type="dxa"/>
+          </w:tcPr>
+          <w:p>
+            <w:r>
+              <w:t>40) supprime utilisateur</w:t>
+            </w:r>
+          </w:p>
+        </w:tc>
+      </w:tr>
+    </w:tbl>
+    <w:p/>
+    <w:p>
+      <w:pPr>
+        <w:rPr>
+          <w:rFonts w:ascii="Calibri" w:hAnsi="Calibri" w:cs="Calibri"/>
+        </w:rPr>
+      </w:pPr>
+      <w:r>
+        <w:rPr>
+          <w:u w:val="single"/>
+        </w:rPr>
+        <w:t xml:space="preserve">Scénario Alternatif : </w:t>
+      </w:r>
+    </w:p>
+    <w:p>
+      <w:pPr>
+        <w:rPr>
+          <w:rFonts w:ascii="Calibri" w:hAnsi="Calibri" w:cs="Calibri"/>
+        </w:rPr>
+      </w:pPr>
+      <w:r>
+        <w:rPr>
+          <w:rFonts w:ascii="Calibri" w:hAnsi="Calibri" w:cs="Calibri"/>
+        </w:rPr>
+        <w:t>A</w:t>
       </w:r>
       <w:r>
         <w:rPr>
@@ -2240,11 +3446,44 @@
         </w:rPr>
         <w:t>1</w:t>
       </w:r>
-      <w:r>
-        <w:rPr>
-          <w:rFonts w:ascii="Calibri" w:hAnsi="Calibri" w:cs="Calibri"/>
-        </w:rPr>
-        <w:t>0.</w:t>
+      <w:bookmarkStart w:id="0" w:name="_GoBack"/>
+      <w:bookmarkEnd w:id="0"/>
+      <w:r>
+        <w:rPr>
+          <w:rFonts w:ascii="Calibri" w:hAnsi="Calibri" w:cs="Calibri"/>
+        </w:rPr>
+        <w:t xml:space="preserve">/  </w:t>
+      </w:r>
+      <w:r>
+        <w:rPr>
+          <w:rFonts w:ascii="Calibri" w:hAnsi="Calibri" w:cs="Calibri"/>
+        </w:rPr>
+        <w:t>20) annulation de suppréssion</w:t>
+      </w:r>
+      <w:r>
+        <w:rPr>
+          <w:rFonts w:ascii="Calibri" w:hAnsi="Calibri" w:cs="Calibri"/>
+        </w:rPr>
+        <w:br/>
+      </w:r>
+      <w:r>
+        <w:rPr>
+          <w:rFonts w:ascii="Calibri" w:hAnsi="Calibri" w:cs="Calibri"/>
+        </w:rPr>
+        <w:tab/>
+        <w:t xml:space="preserve">retour a </w:t>
+      </w:r>
+      <w:r>
+        <w:rPr>
+          <w:rFonts w:ascii="Calibri" w:hAnsi="Calibri" w:cs="Calibri"/>
+        </w:rPr>
+        <w:t>1</w:t>
+      </w:r>
+      <w:r>
+        <w:rPr>
+          <w:rFonts w:ascii="Calibri" w:hAnsi="Calibri" w:cs="Calibri"/>
+        </w:rPr>
+        <w:t>0)</w:t>
       </w:r>
     </w:p>
     <w:p>
@@ -2263,13 +3502,8 @@
     </w:p>
     <w:p>
       <w:r>
-        <w:t xml:space="preserve">Mot de passe modifié en base de </w:t>
-      </w:r>
-      <w:proofErr w:type="gramStart"/>
-      <w:r>
-        <w:t>donnée</w:t>
-      </w:r>
-      <w:proofErr w:type="gramEnd"/>
+        <w:t>Un utilisateur supprimé dans la base de donnée</w:t>
+      </w:r>
     </w:p>
     <w:p/>
     <w:p/>

</xml_diff>